<commit_message>
Add/update resource data for FIATranslationGuide
</commit_message>
<xml_diff>
--- a/apd/docx/41.content.docx
+++ b/apd/docx/41.content.docx
@@ -221,6 +221,23 @@
         <w:rPr>
           <w:lang w:val="ar_AE" w:bidi="ar_AE"/>
         </w:rPr>
+        <w:t>Step 1</w:t>
+      </w:r>
+      <w:r>
+        <w:rPr>
+          <w:lang w:val="ar_AE" w:bidi="ar_AE"/>
+        </w:rPr>
+      </w:r>
+    </w:p>
+    <w:p>
+      <w:pPr>
+        <w:pStyle w:val="Heading3"/>
+        <w:bidi/>
+      </w:pPr>
+      <w:r>
+        <w:rPr>
+          <w:lang w:val="ar_AE" w:bidi="ar_AE"/>
+        </w:rPr>
         <w:t>الإستماع والقلب</w:t>
       </w:r>
     </w:p>
@@ -404,6 +421,23 @@
         <w:rPr>
           <w:lang w:val="ar_AE" w:bidi="ar_AE"/>
         </w:rPr>
+        <w:t>Step 2</w:t>
+      </w:r>
+      <w:r>
+        <w:rPr>
+          <w:lang w:val="ar_AE" w:bidi="ar_AE"/>
+        </w:rPr>
+      </w:r>
+    </w:p>
+    <w:p>
+      <w:pPr>
+        <w:pStyle w:val="Heading3"/>
+        <w:bidi/>
+      </w:pPr>
+      <w:r>
+        <w:rPr>
+          <w:lang w:val="ar_AE" w:bidi="ar_AE"/>
+        </w:rPr>
         <w:t>تجهيز المسْرح</w:t>
       </w:r>
     </w:p>
@@ -677,6 +711,23 @@
           <w:lang w:val="ar_AE" w:bidi="ar_AE"/>
         </w:rPr>
         <w:t>هذه نهاية التسجيل</w:t>
+      </w:r>
+      <w:r>
+        <w:rPr>
+          <w:lang w:val="ar_AE" w:bidi="ar_AE"/>
+        </w:rPr>
+      </w:r>
+    </w:p>
+    <w:p>
+      <w:pPr>
+        <w:pStyle w:val="Heading3"/>
+        <w:bidi/>
+      </w:pPr>
+      <w:r>
+        <w:rPr>
+          <w:lang w:val="ar_AE" w:bidi="ar_AE"/>
+        </w:rPr>
+        <w:t>Step 3</w:t>
       </w:r>
       <w:r>
         <w:rPr>
@@ -1229,6 +1280,23 @@
         <w:rPr>
           <w:lang w:val="ar_AE" w:bidi="ar_AE"/>
         </w:rPr>
+        <w:t>Step 4</w:t>
+      </w:r>
+      <w:r>
+        <w:rPr>
+          <w:lang w:val="ar_AE" w:bidi="ar_AE"/>
+        </w:rPr>
+      </w:r>
+    </w:p>
+    <w:p>
+      <w:pPr>
+        <w:pStyle w:val="Heading3"/>
+        <w:bidi/>
+      </w:pPr>
+      <w:r>
+        <w:rPr>
+          <w:lang w:val="ar_AE" w:bidi="ar_AE"/>
+        </w:rPr>
         <w:t>تجسيد النص</w:t>
       </w:r>
     </w:p>
@@ -1636,6 +1704,23 @@
         <w:rPr>
           <w:lang w:val="ar_AE" w:bidi="ar_AE"/>
         </w:rPr>
+        <w:t>Step 5</w:t>
+      </w:r>
+      <w:r>
+        <w:rPr>
+          <w:lang w:val="ar_AE" w:bidi="ar_AE"/>
+        </w:rPr>
+      </w:r>
+    </w:p>
+    <w:p>
+      <w:pPr>
+        <w:pStyle w:val="Heading3"/>
+        <w:bidi/>
+      </w:pPr>
+      <w:r>
+        <w:rPr>
+          <w:lang w:val="ar_AE" w:bidi="ar_AE"/>
+        </w:rPr>
         <w:t>ملي الفراغات</w:t>
       </w:r>
     </w:p>
@@ -1971,6 +2056,23 @@
           <w:lang w:val="ar_AE" w:bidi="ar_AE"/>
         </w:rPr>
         <w:t xml:space="preserve"> بتوصِّـــــــــــف إستجابة الإنسان لوعد الله. ربما ده بيلمّح لاكتر من اتفاق عقلي، لكن وضع إيمان / ثقة الزول على الله. في الحالة دي، الأتباع لازم يصدقوا يَسُـــــــــــــــــــوُع بنفسو. استخدم نفس الكلمة للايمان اللي استخدمتها المَقْــــــــــــــــــــــــاطِع السابقة، واتذكر انو كلمة الايمـــــــــــــان موجودة في القاموس الرئيسي.</w:t>
+      </w:r>
+      <w:r>
+        <w:rPr>
+          <w:lang w:val="ar_AE" w:bidi="ar_AE"/>
+        </w:rPr>
+      </w:r>
+    </w:p>
+    <w:p>
+      <w:pPr>
+        <w:pStyle w:val="Heading3"/>
+        <w:bidi/>
+      </w:pPr>
+      <w:r>
+        <w:rPr>
+          <w:lang w:val="ar_AE" w:bidi="ar_AE"/>
+        </w:rPr>
+        <w:t>Step 6</w:t>
       </w:r>
       <w:r>
         <w:rPr>
@@ -2714,6 +2816,23 @@
         <w:rPr>
           <w:lang w:val="ar_AE" w:bidi="ar_AE"/>
         </w:rPr>
+        <w:t>Step 1</w:t>
+      </w:r>
+      <w:r>
+        <w:rPr>
+          <w:lang w:val="ar_AE" w:bidi="ar_AE"/>
+        </w:rPr>
+      </w:r>
+    </w:p>
+    <w:p>
+      <w:pPr>
+        <w:pStyle w:val="Heading3"/>
+        <w:bidi/>
+      </w:pPr>
+      <w:r>
+        <w:rPr>
+          <w:lang w:val="ar_AE" w:bidi="ar_AE"/>
+        </w:rPr>
         <w:t>الإستماع والقلب</w:t>
       </w:r>
     </w:p>
@@ -2898,6 +3017,23 @@
         <w:rPr>
           <w:lang w:val="ar_AE" w:bidi="ar_AE"/>
         </w:rPr>
+        <w:t>Step 2</w:t>
+      </w:r>
+      <w:r>
+        <w:rPr>
+          <w:lang w:val="ar_AE" w:bidi="ar_AE"/>
+        </w:rPr>
+      </w:r>
+    </w:p>
+    <w:p>
+      <w:pPr>
+        <w:pStyle w:val="Heading3"/>
+        <w:bidi/>
+      </w:pPr>
+      <w:r>
+        <w:rPr>
+          <w:lang w:val="ar_AE" w:bidi="ar_AE"/>
+        </w:rPr>
         <w:t>تجهيز المسْرح</w:t>
       </w:r>
     </w:p>
@@ -3114,6 +3250,23 @@
           <w:lang w:val="ar_AE" w:bidi="ar_AE"/>
         </w:rPr>
         <w:t>وقف التسجيل ده هنا شوية.</w:t>
+      </w:r>
+      <w:r>
+        <w:rPr>
+          <w:lang w:val="ar_AE" w:bidi="ar_AE"/>
+        </w:rPr>
+      </w:r>
+    </w:p>
+    <w:p>
+      <w:pPr>
+        <w:pStyle w:val="Heading3"/>
+        <w:bidi/>
+      </w:pPr>
+      <w:r>
+        <w:rPr>
+          <w:lang w:val="ar_AE" w:bidi="ar_AE"/>
+        </w:rPr>
+        <w:t>Step 3</w:t>
       </w:r>
       <w:r>
         <w:rPr>
@@ -3613,6 +3766,23 @@
         <w:rPr>
           <w:lang w:val="ar_AE" w:bidi="ar_AE"/>
         </w:rPr>
+        <w:t>Step 4</w:t>
+      </w:r>
+      <w:r>
+        <w:rPr>
+          <w:lang w:val="ar_AE" w:bidi="ar_AE"/>
+        </w:rPr>
+      </w:r>
+    </w:p>
+    <w:p>
+      <w:pPr>
+        <w:pStyle w:val="Heading3"/>
+        <w:bidi/>
+      </w:pPr>
+      <w:r>
+        <w:rPr>
+          <w:lang w:val="ar_AE" w:bidi="ar_AE"/>
+        </w:rPr>
         <w:t>تجسيد النص</w:t>
       </w:r>
     </w:p>
@@ -4075,6 +4245,23 @@
         <w:rPr>
           <w:lang w:val="ar_AE" w:bidi="ar_AE"/>
         </w:rPr>
+        <w:t>Step 5</w:t>
+      </w:r>
+      <w:r>
+        <w:rPr>
+          <w:lang w:val="ar_AE" w:bidi="ar_AE"/>
+        </w:rPr>
+      </w:r>
+    </w:p>
+    <w:p>
+      <w:pPr>
+        <w:pStyle w:val="Heading3"/>
+        <w:bidi/>
+      </w:pPr>
+      <w:r>
+        <w:rPr>
+          <w:lang w:val="ar_AE" w:bidi="ar_AE"/>
+        </w:rPr>
         <w:t>ملي الفراغات</w:t>
       </w:r>
     </w:p>
@@ -4524,6 +4711,23 @@
           <w:lang w:val="ar_AE" w:bidi="ar_AE"/>
         </w:rPr>
         <w:t xml:space="preserve"> ده إسِــــــــــــــــــــــــــم يَسُـــــــــــــــــــــــــــــــــــــــــــــــــــــــــــــوُع الْلّي بيعني " الله يخــــــــــــــــــــــــــــــلِّص ". " المســـــــــــــــــــــــيح " هي كلِمة "الماســــــــــــــــــــــــايا " بالعِــــــــــــــــــــــــــبريّة، وهي بتعني الشـــــخص الْلّي الله مسحو، أو عيّــــــــــــــــــنو لــــــــــــــــــــــــــــمهمة خاصّـــــــــــــــــــــــــــــــة. في العهد القديم، الأنـــــــــــــــــــــــــــــــــــبياء، الكهنة، والمُـــــــــــــــــــــــــــــــــــلوك كانــــــــــــــــــــــــــــــــــــــوا بيمسحوهم لمَهَـــــــــــــــــــــــــام خاصّــــــــــــــــــــــــــــــــــــــة. يَسُـــــــــــــــــــــــــــــــــــــــــــــــــــــــــــــوُع كان كُلّ الحاجات دي، لكن مُــــــــــــــــــــــــــــــــــــــرقس بيميل لأنـّـــــــــــــــــــــــــــــــــــــــو يــــــــــــــــــــــشوف يَسُـــــــــــــــــــــــــــــــــــــــــــــــــــــــــــــوُع كملِك الْلّي تــــــــــــــــــــمّ مسحو بواسطة الله لمُهِــــــــــــــــــــــــمّة خاصّــــــــــــة. استخدم نفس الكلمة هنا للماسايا اللي انت استخدمتها في الاجزاء التانية من مرقس. لمزيد من المعلومات عن الماسايا، ارجع للقاموس الرئيسي.</w:t>
+      </w:r>
+      <w:r>
+        <w:rPr>
+          <w:lang w:val="ar_AE" w:bidi="ar_AE"/>
+        </w:rPr>
+      </w:r>
+    </w:p>
+    <w:p>
+      <w:pPr>
+        <w:pStyle w:val="Heading3"/>
+        <w:bidi/>
+      </w:pPr>
+      <w:r>
+        <w:rPr>
+          <w:lang w:val="ar_AE" w:bidi="ar_AE"/>
+        </w:rPr>
+        <w:t>Step 6</w:t>
       </w:r>
       <w:r>
         <w:rPr>
@@ -5267,6 +5471,23 @@
         <w:rPr>
           <w:lang w:val="ar_AE" w:bidi="ar_AE"/>
         </w:rPr>
+        <w:t>Step 1</w:t>
+      </w:r>
+      <w:r>
+        <w:rPr>
+          <w:lang w:val="ar_AE" w:bidi="ar_AE"/>
+        </w:rPr>
+      </w:r>
+    </w:p>
+    <w:p>
+      <w:pPr>
+        <w:pStyle w:val="Heading3"/>
+        <w:bidi/>
+      </w:pPr>
+      <w:r>
+        <w:rPr>
+          <w:lang w:val="ar_AE" w:bidi="ar_AE"/>
+        </w:rPr>
         <w:t>الإستماع والقلب</w:t>
       </w:r>
     </w:p>
@@ -5451,6 +5672,23 @@
         <w:rPr>
           <w:lang w:val="ar_AE" w:bidi="ar_AE"/>
         </w:rPr>
+        <w:t>Step 2</w:t>
+      </w:r>
+      <w:r>
+        <w:rPr>
+          <w:lang w:val="ar_AE" w:bidi="ar_AE"/>
+        </w:rPr>
+      </w:r>
+    </w:p>
+    <w:p>
+      <w:pPr>
+        <w:pStyle w:val="Heading3"/>
+        <w:bidi/>
+      </w:pPr>
+      <w:r>
+        <w:rPr>
+          <w:lang w:val="ar_AE" w:bidi="ar_AE"/>
+        </w:rPr>
         <w:t>تجهيز المسْرح</w:t>
       </w:r>
     </w:p>
@@ -5811,6 +6049,23 @@
           <w:lang w:val="ar_AE" w:bidi="ar_AE"/>
         </w:rPr>
         <w:t>وَقَـــــــــــــــــــــــــــــــف التسجيل ده هنا شوية.</w:t>
+      </w:r>
+      <w:r>
+        <w:rPr>
+          <w:lang w:val="ar_AE" w:bidi="ar_AE"/>
+        </w:rPr>
+      </w:r>
+    </w:p>
+    <w:p>
+      <w:pPr>
+        <w:pStyle w:val="Heading3"/>
+        <w:bidi/>
+      </w:pPr>
+      <w:r>
+        <w:rPr>
+          <w:lang w:val="ar_AE" w:bidi="ar_AE"/>
+        </w:rPr>
+        <w:t>Step 3</w:t>
       </w:r>
       <w:r>
         <w:rPr>
@@ -6242,6 +6497,23 @@
         <w:rPr>
           <w:lang w:val="ar_AE" w:bidi="ar_AE"/>
         </w:rPr>
+        <w:t>Step 4</w:t>
+      </w:r>
+      <w:r>
+        <w:rPr>
+          <w:lang w:val="ar_AE" w:bidi="ar_AE"/>
+        </w:rPr>
+      </w:r>
+    </w:p>
+    <w:p>
+      <w:pPr>
+        <w:pStyle w:val="Heading3"/>
+        <w:bidi/>
+      </w:pPr>
+      <w:r>
+        <w:rPr>
+          <w:lang w:val="ar_AE" w:bidi="ar_AE"/>
+        </w:rPr>
         <w:t>تجسيد النص</w:t>
       </w:r>
     </w:p>
@@ -6613,6 +6885,23 @@
         <w:rPr>
           <w:lang w:val="ar_AE" w:bidi="ar_AE"/>
         </w:rPr>
+        <w:t>Step 5</w:t>
+      </w:r>
+      <w:r>
+        <w:rPr>
+          <w:lang w:val="ar_AE" w:bidi="ar_AE"/>
+        </w:rPr>
+      </w:r>
+    </w:p>
+    <w:p>
+      <w:pPr>
+        <w:pStyle w:val="Heading3"/>
+        <w:bidi/>
+      </w:pPr>
+      <w:r>
+        <w:rPr>
+          <w:lang w:val="ar_AE" w:bidi="ar_AE"/>
+        </w:rPr>
         <w:t>ملي الفراغات</w:t>
       </w:r>
     </w:p>
@@ -6966,6 +7255,23 @@
           <w:lang w:val="ar_AE" w:bidi="ar_AE"/>
         </w:rPr>
         <w:t xml:space="preserve"> موجودات في القاموس الرئيسي.</w:t>
+      </w:r>
+      <w:r>
+        <w:rPr>
+          <w:lang w:val="ar_AE" w:bidi="ar_AE"/>
+        </w:rPr>
+      </w:r>
+    </w:p>
+    <w:p>
+      <w:pPr>
+        <w:pStyle w:val="Heading3"/>
+        <w:bidi/>
+      </w:pPr>
+      <w:r>
+        <w:rPr>
+          <w:lang w:val="ar_AE" w:bidi="ar_AE"/>
+        </w:rPr>
+        <w:t>Step 6</w:t>
       </w:r>
       <w:r>
         <w:rPr>
@@ -7709,6 +8015,23 @@
         <w:rPr>
           <w:lang w:val="ar_AE" w:bidi="ar_AE"/>
         </w:rPr>
+        <w:t>Step 1</w:t>
+      </w:r>
+      <w:r>
+        <w:rPr>
+          <w:lang w:val="ar_AE" w:bidi="ar_AE"/>
+        </w:rPr>
+      </w:r>
+    </w:p>
+    <w:p>
+      <w:pPr>
+        <w:pStyle w:val="Heading3"/>
+        <w:bidi/>
+      </w:pPr>
+      <w:r>
+        <w:rPr>
+          <w:lang w:val="ar_AE" w:bidi="ar_AE"/>
+        </w:rPr>
         <w:t>الإستماع والقلب</w:t>
       </w:r>
     </w:p>
@@ -7893,6 +8216,23 @@
         <w:rPr>
           <w:lang w:val="ar_AE" w:bidi="ar_AE"/>
         </w:rPr>
+        <w:t>Step 2</w:t>
+      </w:r>
+      <w:r>
+        <w:rPr>
+          <w:lang w:val="ar_AE" w:bidi="ar_AE"/>
+        </w:rPr>
+      </w:r>
+    </w:p>
+    <w:p>
+      <w:pPr>
+        <w:pStyle w:val="Heading3"/>
+        <w:bidi/>
+      </w:pPr>
+      <w:r>
+        <w:rPr>
+          <w:lang w:val="ar_AE" w:bidi="ar_AE"/>
+        </w:rPr>
         <w:t>تجهيز المسْرح</w:t>
       </w:r>
     </w:p>
@@ -8426,6 +8766,23 @@
           <w:lang w:val="ar_AE" w:bidi="ar_AE"/>
         </w:rPr>
         <w:t>وقف هنا وناقشوا كفريق ترجمة: هل ثقافتكم عندها اي قِصص عن نهاية العالم؟ شاركوا أمثلة من القصص دي مع بعضكم البعض. كيف الناس بيشعروا مع القصص دي؟</w:t>
+      </w:r>
+      <w:r>
+        <w:rPr>
+          <w:lang w:val="ar_AE" w:bidi="ar_AE"/>
+        </w:rPr>
+      </w:r>
+    </w:p>
+    <w:p>
+      <w:pPr>
+        <w:pStyle w:val="Heading3"/>
+        <w:bidi/>
+      </w:pPr>
+      <w:r>
+        <w:rPr>
+          <w:lang w:val="ar_AE" w:bidi="ar_AE"/>
+        </w:rPr>
+        <w:t>Step 3</w:t>
       </w:r>
       <w:r>
         <w:rPr>
@@ -8850,6 +9207,23 @@
         <w:rPr>
           <w:lang w:val="ar_AE" w:bidi="ar_AE"/>
         </w:rPr>
+        <w:t>Step 4</w:t>
+      </w:r>
+      <w:r>
+        <w:rPr>
+          <w:lang w:val="ar_AE" w:bidi="ar_AE"/>
+        </w:rPr>
+      </w:r>
+    </w:p>
+    <w:p>
+      <w:pPr>
+        <w:pStyle w:val="Heading3"/>
+        <w:bidi/>
+      </w:pPr>
+      <w:r>
+        <w:rPr>
+          <w:lang w:val="ar_AE" w:bidi="ar_AE"/>
+        </w:rPr>
         <w:t>تجسيد النص</w:t>
       </w:r>
     </w:p>
@@ -9326,6 +9700,23 @@
         <w:rPr>
           <w:lang w:val="ar_AE" w:bidi="ar_AE"/>
         </w:rPr>
+        <w:t>Step 5</w:t>
+      </w:r>
+      <w:r>
+        <w:rPr>
+          <w:lang w:val="ar_AE" w:bidi="ar_AE"/>
+        </w:rPr>
+      </w:r>
+    </w:p>
+    <w:p>
+      <w:pPr>
+        <w:pStyle w:val="Heading3"/>
+        <w:bidi/>
+      </w:pPr>
+      <w:r>
+        <w:rPr>
+          <w:lang w:val="ar_AE" w:bidi="ar_AE"/>
+        </w:rPr>
         <w:t>ملي الفراغات</w:t>
       </w:r>
     </w:p>
@@ -10162,6 +10553,23 @@
           <w:lang w:val="ar_AE" w:bidi="ar_AE"/>
         </w:rPr>
         <w:t xml:space="preserve"> موجودة في القاموس الرئيسي.</w:t>
+      </w:r>
+      <w:r>
+        <w:rPr>
+          <w:lang w:val="ar_AE" w:bidi="ar_AE"/>
+        </w:rPr>
+      </w:r>
+    </w:p>
+    <w:p>
+      <w:pPr>
+        <w:pStyle w:val="Heading3"/>
+        <w:bidi/>
+      </w:pPr>
+      <w:r>
+        <w:rPr>
+          <w:lang w:val="ar_AE" w:bidi="ar_AE"/>
+        </w:rPr>
+        <w:t>Step 6</w:t>
       </w:r>
       <w:r>
         <w:rPr>
@@ -10905,6 +11313,23 @@
         <w:rPr>
           <w:lang w:val="ar_AE" w:bidi="ar_AE"/>
         </w:rPr>
+        <w:t>Step 1</w:t>
+      </w:r>
+      <w:r>
+        <w:rPr>
+          <w:lang w:val="ar_AE" w:bidi="ar_AE"/>
+        </w:rPr>
+      </w:r>
+    </w:p>
+    <w:p>
+      <w:pPr>
+        <w:pStyle w:val="Heading3"/>
+        <w:bidi/>
+      </w:pPr>
+      <w:r>
+        <w:rPr>
+          <w:lang w:val="ar_AE" w:bidi="ar_AE"/>
+        </w:rPr>
         <w:t>الإستماع والقلب</w:t>
       </w:r>
     </w:p>
@@ -11089,6 +11514,23 @@
         <w:rPr>
           <w:lang w:val="ar_AE" w:bidi="ar_AE"/>
         </w:rPr>
+        <w:t>Step 2</w:t>
+      </w:r>
+      <w:r>
+        <w:rPr>
+          <w:lang w:val="ar_AE" w:bidi="ar_AE"/>
+        </w:rPr>
+      </w:r>
+    </w:p>
+    <w:p>
+      <w:pPr>
+        <w:pStyle w:val="Heading3"/>
+        <w:bidi/>
+      </w:pPr>
+      <w:r>
+        <w:rPr>
+          <w:lang w:val="ar_AE" w:bidi="ar_AE"/>
+        </w:rPr>
         <w:t>تجهيز المسْرح</w:t>
       </w:r>
     </w:p>
@@ -11600,6 +12042,23 @@
           <w:lang w:val="ar_AE" w:bidi="ar_AE"/>
         </w:rPr>
         <w:t>الانبياء في العهد القديم قالوا السماء والارض حتزول لكن كلمة الله ما حتزول. ده بيعني انو كل حاجة في الارض حتزول، لكن كلام يَسُـــــــــــــــــــــــــــــــــــــوُع، او الحاجات اللي اتكلم عنها يَسُـــــــــــــــــــــــــــــــــــــوُع وعلّمها، ما حتزول ابدا. يَسُـــــــــــــــــــــــــــــــــــــوُع قاعد يثبت مرة تانية انو يَسُـــــــــــــــــــــــــــــــــــــوُع هو المخلص الموعود بيهو، او الماسايا.</w:t>
+      </w:r>
+      <w:r>
+        <w:rPr>
+          <w:lang w:val="ar_AE" w:bidi="ar_AE"/>
+        </w:rPr>
+      </w:r>
+    </w:p>
+    <w:p>
+      <w:pPr>
+        <w:pStyle w:val="Heading3"/>
+        <w:bidi/>
+      </w:pPr>
+      <w:r>
+        <w:rPr>
+          <w:lang w:val="ar_AE" w:bidi="ar_AE"/>
+        </w:rPr>
+        <w:t>Step 3</w:t>
       </w:r>
       <w:r>
         <w:rPr>
@@ -12050,6 +12509,23 @@
         <w:rPr>
           <w:lang w:val="ar_AE" w:bidi="ar_AE"/>
         </w:rPr>
+        <w:t>Step 4</w:t>
+      </w:r>
+      <w:r>
+        <w:rPr>
+          <w:lang w:val="ar_AE" w:bidi="ar_AE"/>
+        </w:rPr>
+      </w:r>
+    </w:p>
+    <w:p>
+      <w:pPr>
+        <w:pStyle w:val="Heading3"/>
+        <w:bidi/>
+      </w:pPr>
+      <w:r>
+        <w:rPr>
+          <w:lang w:val="ar_AE" w:bidi="ar_AE"/>
+        </w:rPr>
         <w:t>تجسيد النص</w:t>
       </w:r>
     </w:p>
@@ -12451,6 +12927,23 @@
         <w:rPr>
           <w:lang w:val="ar_AE" w:bidi="ar_AE"/>
         </w:rPr>
+        <w:t>Step 5</w:t>
+      </w:r>
+      <w:r>
+        <w:rPr>
+          <w:lang w:val="ar_AE" w:bidi="ar_AE"/>
+        </w:rPr>
+      </w:r>
+    </w:p>
+    <w:p>
+      <w:pPr>
+        <w:pStyle w:val="Heading3"/>
+        <w:bidi/>
+      </w:pPr>
+      <w:r>
+        <w:rPr>
+          <w:lang w:val="ar_AE" w:bidi="ar_AE"/>
+        </w:rPr>
         <w:t>ملي الفراغات</w:t>
       </w:r>
     </w:p>
@@ -12862,6 +13355,23 @@
           <w:lang w:val="ar_AE" w:bidi="ar_AE"/>
         </w:rPr>
         <w:t xml:space="preserve"> يَسُـــــــــــــــــــــــــــــــــــــوُع او تعاليمو حتفضل صحيحة الى الابد.</w:t>
+      </w:r>
+      <w:r>
+        <w:rPr>
+          <w:lang w:val="ar_AE" w:bidi="ar_AE"/>
+        </w:rPr>
+      </w:r>
+    </w:p>
+    <w:p>
+      <w:pPr>
+        <w:pStyle w:val="Heading3"/>
+        <w:bidi/>
+      </w:pPr>
+      <w:r>
+        <w:rPr>
+          <w:lang w:val="ar_AE" w:bidi="ar_AE"/>
+        </w:rPr>
+        <w:t>Step 6</w:t>
       </w:r>
       <w:r>
         <w:rPr>
@@ -13605,6 +14115,23 @@
         <w:rPr>
           <w:lang w:val="ar_AE" w:bidi="ar_AE"/>
         </w:rPr>
+        <w:t>Step 1</w:t>
+      </w:r>
+      <w:r>
+        <w:rPr>
+          <w:lang w:val="ar_AE" w:bidi="ar_AE"/>
+        </w:rPr>
+      </w:r>
+    </w:p>
+    <w:p>
+      <w:pPr>
+        <w:pStyle w:val="Heading3"/>
+        <w:bidi/>
+      </w:pPr>
+      <w:r>
+        <w:rPr>
+          <w:lang w:val="ar_AE" w:bidi="ar_AE"/>
+        </w:rPr>
         <w:t>الإستماع والقلب</w:t>
       </w:r>
     </w:p>
@@ -13795,6 +14322,23 @@
         <w:rPr>
           <w:lang w:val="ar_AE" w:bidi="ar_AE"/>
         </w:rPr>
+        <w:t>Step 2</w:t>
+      </w:r>
+      <w:r>
+        <w:rPr>
+          <w:lang w:val="ar_AE" w:bidi="ar_AE"/>
+        </w:rPr>
+      </w:r>
+    </w:p>
+    <w:p>
+      <w:pPr>
+        <w:pStyle w:val="Heading3"/>
+        <w:bidi/>
+      </w:pPr>
+      <w:r>
+        <w:rPr>
+          <w:lang w:val="ar_AE" w:bidi="ar_AE"/>
+        </w:rPr>
         <w:t>تجهيز المسْرح</w:t>
       </w:r>
     </w:p>
@@ -14171,6 +14715,23 @@
           <w:lang w:val="ar_AE" w:bidi="ar_AE"/>
         </w:rPr>
         <w:t>يَسُــــــــــــــــــــــــــــــــــــوُع بينهي التعليم ده بتذكير تَلامِــــــــــــــــــــــــــــــــــــيذو انو الوصيّة بتاعة انهم يكونوا مستعدين وما ينوموا هي لكل النَاس، مابس للتَلامِــــــــــــــــــــــــــــــــــــيذ. يَسُــــــــــــــــــــــــــــــــــــوُع كان قاعد يقول، انتو لازم تكونوا جاهزين. ما تكونوا غير جاهزين لجيّة يَسُــــــــــــــــــــــــــــــــــــوُع.</w:t>
+      </w:r>
+      <w:r>
+        <w:rPr>
+          <w:lang w:val="ar_AE" w:bidi="ar_AE"/>
+        </w:rPr>
+      </w:r>
+    </w:p>
+    <w:p>
+      <w:pPr>
+        <w:pStyle w:val="Heading3"/>
+        <w:bidi/>
+      </w:pPr>
+      <w:r>
+        <w:rPr>
+          <w:lang w:val="ar_AE" w:bidi="ar_AE"/>
+        </w:rPr>
+        <w:t>Step 3</w:t>
       </w:r>
       <w:r>
         <w:rPr>
@@ -14645,6 +15206,23 @@
         <w:rPr>
           <w:lang w:val="ar_AE" w:bidi="ar_AE"/>
         </w:rPr>
+        <w:t>Step 4</w:t>
+      </w:r>
+      <w:r>
+        <w:rPr>
+          <w:lang w:val="ar_AE" w:bidi="ar_AE"/>
+        </w:rPr>
+      </w:r>
+    </w:p>
+    <w:p>
+      <w:pPr>
+        <w:pStyle w:val="Heading3"/>
+        <w:bidi/>
+      </w:pPr>
+      <w:r>
+        <w:rPr>
+          <w:lang w:val="ar_AE" w:bidi="ar_AE"/>
+        </w:rPr>
         <w:t>تجسيد النص</w:t>
       </w:r>
     </w:p>
@@ -15085,6 +15663,23 @@
         <w:rPr>
           <w:lang w:val="ar_AE" w:bidi="ar_AE"/>
         </w:rPr>
+        <w:t>Step 5</w:t>
+      </w:r>
+      <w:r>
+        <w:rPr>
+          <w:lang w:val="ar_AE" w:bidi="ar_AE"/>
+        </w:rPr>
+      </w:r>
+    </w:p>
+    <w:p>
+      <w:pPr>
+        <w:pStyle w:val="Heading3"/>
+        <w:bidi/>
+      </w:pPr>
+      <w:r>
+        <w:rPr>
+          <w:lang w:val="ar_AE" w:bidi="ar_AE"/>
+        </w:rPr>
         <w:t>ملي الفراغات</w:t>
       </w:r>
     </w:p>
@@ -15455,6 +16050,23 @@
           <w:lang w:val="ar_AE" w:bidi="ar_AE"/>
         </w:rPr>
         <w:t>يَسُـــــــــــــــــــــــــــــــــــوُع بيذكِّرهم انو يَسُـــــــــــــــــــــــــــــــــــوُع ممكن يرجع في اي وقت: في المساء، في نص الليل، قبل الشروق او في الصباح. استخدم الطرق العادية لتقسيم الليل او الوقت في لغتك.</w:t>
+      </w:r>
+      <w:r>
+        <w:rPr>
+          <w:lang w:val="ar_AE" w:bidi="ar_AE"/>
+        </w:rPr>
+      </w:r>
+    </w:p>
+    <w:p>
+      <w:pPr>
+        <w:pStyle w:val="Heading3"/>
+        <w:bidi/>
+      </w:pPr>
+      <w:r>
+        <w:rPr>
+          <w:lang w:val="ar_AE" w:bidi="ar_AE"/>
+        </w:rPr>
+        <w:t>Step 6</w:t>
       </w:r>
       <w:r>
         <w:rPr>
@@ -16198,6 +16810,23 @@
         <w:rPr>
           <w:lang w:val="ar_AE" w:bidi="ar_AE"/>
         </w:rPr>
+        <w:t>Step 1</w:t>
+      </w:r>
+      <w:r>
+        <w:rPr>
+          <w:lang w:val="ar_AE" w:bidi="ar_AE"/>
+        </w:rPr>
+      </w:r>
+    </w:p>
+    <w:p>
+      <w:pPr>
+        <w:pStyle w:val="Heading3"/>
+        <w:bidi/>
+      </w:pPr>
+      <w:r>
+        <w:rPr>
+          <w:lang w:val="ar_AE" w:bidi="ar_AE"/>
+        </w:rPr>
         <w:t>الإستماع والقلب</w:t>
       </w:r>
     </w:p>
@@ -16382,6 +17011,23 @@
         <w:rPr>
           <w:lang w:val="ar_AE" w:bidi="ar_AE"/>
         </w:rPr>
+        <w:t>Step 2</w:t>
+      </w:r>
+      <w:r>
+        <w:rPr>
+          <w:lang w:val="ar_AE" w:bidi="ar_AE"/>
+        </w:rPr>
+      </w:r>
+    </w:p>
+    <w:p>
+      <w:pPr>
+        <w:pStyle w:val="Heading3"/>
+        <w:bidi/>
+      </w:pPr>
+      <w:r>
+        <w:rPr>
+          <w:lang w:val="ar_AE" w:bidi="ar_AE"/>
+        </w:rPr>
         <w:t>تجهيز المسْرح</w:t>
       </w:r>
     </w:p>
@@ -16806,6 +17452,23 @@
           <w:lang w:val="ar_AE" w:bidi="ar_AE"/>
         </w:rPr>
         <w:t>مُرْقُــــــــــــــس بيسلِّط الضو على التناقض بين حب المَـــــــــــــــــــــــــرَة وخيانة يهوذا. هو بيظهِر يهوذا وهو بيمشي لكبار الكَهَــــــــــــــــــــــــــــنَة عشان يعرض عليهم مساعدة قادة الدين عشان يقبضو يَسُــــــــــــــــــــــــــــــوُع بعيد من انظار الحشود الكبيرة، طالما هم كانوا خايفين من اعمال الشغب خلال العيد. احنا ما بنعرف بالضبط ياتو معلومات اللي يهوذا وافق على انو يقدمها للقادة الدينيين. احنا بنعرف من انجيل يوحنا انو الكهنة الكبار رسلوا تنبيه للناس عشان يبلغوهم لما يعرفوا مكان يَسُــــــــــــــــــــــــــــــوُع عشان يقدروا يقبضوا عليهو.</w:t>
+      </w:r>
+      <w:r>
+        <w:rPr>
+          <w:lang w:val="ar_AE" w:bidi="ar_AE"/>
+        </w:rPr>
+      </w:r>
+    </w:p>
+    <w:p>
+      <w:pPr>
+        <w:pStyle w:val="Heading3"/>
+        <w:bidi/>
+      </w:pPr>
+      <w:r>
+        <w:rPr>
+          <w:lang w:val="ar_AE" w:bidi="ar_AE"/>
+        </w:rPr>
+        <w:t>Step 3</w:t>
       </w:r>
       <w:r>
         <w:rPr>
@@ -17237,6 +17900,23 @@
         <w:rPr>
           <w:lang w:val="ar_AE" w:bidi="ar_AE"/>
         </w:rPr>
+        <w:t>Step 4</w:t>
+      </w:r>
+      <w:r>
+        <w:rPr>
+          <w:lang w:val="ar_AE" w:bidi="ar_AE"/>
+        </w:rPr>
+      </w:r>
+    </w:p>
+    <w:p>
+      <w:pPr>
+        <w:pStyle w:val="Heading3"/>
+        <w:bidi/>
+      </w:pPr>
+      <w:r>
+        <w:rPr>
+          <w:lang w:val="ar_AE" w:bidi="ar_AE"/>
+        </w:rPr>
         <w:t>تجسيد النص</w:t>
       </w:r>
     </w:p>
@@ -17687,6 +18367,23 @@
         <w:rPr>
           <w:lang w:val="ar_AE" w:bidi="ar_AE"/>
         </w:rPr>
+        <w:t>Step 5</w:t>
+      </w:r>
+      <w:r>
+        <w:rPr>
+          <w:lang w:val="ar_AE" w:bidi="ar_AE"/>
+        </w:rPr>
+      </w:r>
+    </w:p>
+    <w:p>
+      <w:pPr>
+        <w:pStyle w:val="Heading3"/>
+        <w:bidi/>
+      </w:pPr>
+      <w:r>
+        <w:rPr>
+          <w:lang w:val="ar_AE" w:bidi="ar_AE"/>
+        </w:rPr>
         <w:t>ملي الفراغات</w:t>
       </w:r>
     </w:p>
@@ -18363,6 +19060,23 @@
           <w:lang w:val="ar_AE" w:bidi="ar_AE"/>
         </w:rPr>
         <w:t xml:space="preserve"> اللي انت استخدمتها في المقاطع السابقة في مُرْقُـــــــــــــــــس واتذكر انو كلمة تَلامِــــــــــــــــــــــــــــيذ موجودة في القاموس الرئيسي.</w:t>
+      </w:r>
+      <w:r>
+        <w:rPr>
+          <w:lang w:val="ar_AE" w:bidi="ar_AE"/>
+        </w:rPr>
+      </w:r>
+    </w:p>
+    <w:p>
+      <w:pPr>
+        <w:pStyle w:val="Heading3"/>
+        <w:bidi/>
+      </w:pPr>
+      <w:r>
+        <w:rPr>
+          <w:lang w:val="ar_AE" w:bidi="ar_AE"/>
+        </w:rPr>
+        <w:t>Step 6</w:t>
       </w:r>
       <w:r>
         <w:rPr>
@@ -19106,6 +19820,23 @@
         <w:rPr>
           <w:lang w:val="ar_AE" w:bidi="ar_AE"/>
         </w:rPr>
+        <w:t>Step 1</w:t>
+      </w:r>
+      <w:r>
+        <w:rPr>
+          <w:lang w:val="ar_AE" w:bidi="ar_AE"/>
+        </w:rPr>
+      </w:r>
+    </w:p>
+    <w:p>
+      <w:pPr>
+        <w:pStyle w:val="Heading3"/>
+        <w:bidi/>
+      </w:pPr>
+      <w:r>
+        <w:rPr>
+          <w:lang w:val="ar_AE" w:bidi="ar_AE"/>
+        </w:rPr>
         <w:t>الإستماع والقلب</w:t>
       </w:r>
     </w:p>
@@ -19290,6 +20021,23 @@
         <w:rPr>
           <w:lang w:val="ar_AE" w:bidi="ar_AE"/>
         </w:rPr>
+        <w:t>Step 2</w:t>
+      </w:r>
+      <w:r>
+        <w:rPr>
+          <w:lang w:val="ar_AE" w:bidi="ar_AE"/>
+        </w:rPr>
+      </w:r>
+    </w:p>
+    <w:p>
+      <w:pPr>
+        <w:pStyle w:val="Heading3"/>
+        <w:bidi/>
+      </w:pPr>
+      <w:r>
+        <w:rPr>
+          <w:lang w:val="ar_AE" w:bidi="ar_AE"/>
+        </w:rPr>
         <w:t>تجهيز المسْرح</w:t>
       </w:r>
     </w:p>
@@ -19762,6 +20510,23 @@
           <w:lang w:val="ar_AE" w:bidi="ar_AE"/>
         </w:rPr>
         <w:t>وَقِـــــــــــــــــــــــــف هنا وعاينوا كمجموعة صورة لجبل الزيتون، وبيتضمن الوادي بين الجبل وأُورْشَـــــــــــــــــــــــــــــليم.</w:t>
+      </w:r>
+      <w:r>
+        <w:rPr>
+          <w:lang w:val="ar_AE" w:bidi="ar_AE"/>
+        </w:rPr>
+      </w:r>
+    </w:p>
+    <w:p>
+      <w:pPr>
+        <w:pStyle w:val="Heading3"/>
+        <w:bidi/>
+      </w:pPr>
+      <w:r>
+        <w:rPr>
+          <w:lang w:val="ar_AE" w:bidi="ar_AE"/>
+        </w:rPr>
+        <w:t>Step 3</w:t>
       </w:r>
       <w:r>
         <w:rPr>
@@ -20291,6 +21056,23 @@
         <w:rPr>
           <w:lang w:val="ar_AE" w:bidi="ar_AE"/>
         </w:rPr>
+        <w:t>Step 4</w:t>
+      </w:r>
+      <w:r>
+        <w:rPr>
+          <w:lang w:val="ar_AE" w:bidi="ar_AE"/>
+        </w:rPr>
+      </w:r>
+    </w:p>
+    <w:p>
+      <w:pPr>
+        <w:pStyle w:val="Heading3"/>
+        <w:bidi/>
+      </w:pPr>
+      <w:r>
+        <w:rPr>
+          <w:lang w:val="ar_AE" w:bidi="ar_AE"/>
+        </w:rPr>
         <w:t>تجسيد النص</w:t>
       </w:r>
     </w:p>
@@ -20791,6 +21573,23 @@
         <w:rPr>
           <w:lang w:val="ar_AE" w:bidi="ar_AE"/>
         </w:rPr>
+        <w:t>Step 5</w:t>
+      </w:r>
+      <w:r>
+        <w:rPr>
+          <w:lang w:val="ar_AE" w:bidi="ar_AE"/>
+        </w:rPr>
+      </w:r>
+    </w:p>
+    <w:p>
+      <w:pPr>
+        <w:pStyle w:val="Heading3"/>
+        <w:bidi/>
+      </w:pPr>
+      <w:r>
+        <w:rPr>
+          <w:lang w:val="ar_AE" w:bidi="ar_AE"/>
+        </w:rPr>
         <w:t>ملي الفراغات</w:t>
       </w:r>
     </w:p>
@@ -21690,6 +22489,23 @@
           <w:lang w:val="ar_AE" w:bidi="ar_AE"/>
         </w:rPr>
         <w:t>ده نهاية التسجيل.</w:t>
+      </w:r>
+      <w:r>
+        <w:rPr>
+          <w:lang w:val="ar_AE" w:bidi="ar_AE"/>
+        </w:rPr>
+      </w:r>
+    </w:p>
+    <w:p>
+      <w:pPr>
+        <w:pStyle w:val="Heading3"/>
+        <w:bidi/>
+      </w:pPr>
+      <w:r>
+        <w:rPr>
+          <w:lang w:val="ar_AE" w:bidi="ar_AE"/>
+        </w:rPr>
+        <w:t>Step 6</w:t>
       </w:r>
       <w:r>
         <w:rPr>
@@ -22433,6 +23249,23 @@
         <w:rPr>
           <w:lang w:val="ar_AE" w:bidi="ar_AE"/>
         </w:rPr>
+        <w:t>Step 1</w:t>
+      </w:r>
+      <w:r>
+        <w:rPr>
+          <w:lang w:val="ar_AE" w:bidi="ar_AE"/>
+        </w:rPr>
+      </w:r>
+    </w:p>
+    <w:p>
+      <w:pPr>
+        <w:pStyle w:val="Heading3"/>
+        <w:bidi/>
+      </w:pPr>
+      <w:r>
+        <w:rPr>
+          <w:lang w:val="ar_AE" w:bidi="ar_AE"/>
+        </w:rPr>
         <w:t>الإستماع والقلب</w:t>
       </w:r>
     </w:p>
@@ -22617,6 +23450,23 @@
         <w:rPr>
           <w:lang w:val="ar_AE" w:bidi="ar_AE"/>
         </w:rPr>
+        <w:t>Step 2</w:t>
+      </w:r>
+      <w:r>
+        <w:rPr>
+          <w:lang w:val="ar_AE" w:bidi="ar_AE"/>
+        </w:rPr>
+      </w:r>
+    </w:p>
+    <w:p>
+      <w:pPr>
+        <w:pStyle w:val="Heading3"/>
+        <w:bidi/>
+      </w:pPr>
+      <w:r>
+        <w:rPr>
+          <w:lang w:val="ar_AE" w:bidi="ar_AE"/>
+        </w:rPr>
         <w:t>تجهيز المسْرح</w:t>
       </w:r>
     </w:p>
@@ -22897,6 +23747,23 @@
           <w:lang w:val="ar_AE" w:bidi="ar_AE"/>
         </w:rPr>
         <w:t>بطرس وبقية التَلامِـــــــــــــــــــــــــــيذ الاخرين بيقولوا بقوة انهم ما حينكروا يَسُـــــــــــــــــــــــــــــــــــــــــوُع. حتى بطرس بيقول انو حيموت مع يَسُـــــــــــــــــــــــــــــــــــــــــوُع. بطرس بيعرف انو حيكون موت عنيف. ده بيخلّي انكار بطرس والتَلامِـــــــــــــــــــــــــــيذ الاخرين اسوأ.</w:t>
+      </w:r>
+      <w:r>
+        <w:rPr>
+          <w:lang w:val="ar_AE" w:bidi="ar_AE"/>
+        </w:rPr>
+      </w:r>
+    </w:p>
+    <w:p>
+      <w:pPr>
+        <w:pStyle w:val="Heading3"/>
+        <w:bidi/>
+      </w:pPr>
+      <w:r>
+        <w:rPr>
+          <w:lang w:val="ar_AE" w:bidi="ar_AE"/>
+        </w:rPr>
+        <w:t>Step 3</w:t>
       </w:r>
       <w:r>
         <w:rPr>
@@ -23241,6 +24108,23 @@
         <w:rPr>
           <w:lang w:val="ar_AE" w:bidi="ar_AE"/>
         </w:rPr>
+        <w:t>Step 4</w:t>
+      </w:r>
+      <w:r>
+        <w:rPr>
+          <w:lang w:val="ar_AE" w:bidi="ar_AE"/>
+        </w:rPr>
+      </w:r>
+    </w:p>
+    <w:p>
+      <w:pPr>
+        <w:pStyle w:val="Heading3"/>
+        <w:bidi/>
+      </w:pPr>
+      <w:r>
+        <w:rPr>
+          <w:lang w:val="ar_AE" w:bidi="ar_AE"/>
+        </w:rPr>
         <w:t>تجسيد النص</w:t>
       </w:r>
     </w:p>
@@ -23582,6 +24466,23 @@
         <w:rPr>
           <w:lang w:val="ar_AE" w:bidi="ar_AE"/>
         </w:rPr>
+        <w:t>Step 5</w:t>
+      </w:r>
+      <w:r>
+        <w:rPr>
+          <w:lang w:val="ar_AE" w:bidi="ar_AE"/>
+        </w:rPr>
+      </w:r>
+    </w:p>
+    <w:p>
+      <w:pPr>
+        <w:pStyle w:val="Heading3"/>
+        <w:bidi/>
+      </w:pPr>
+      <w:r>
+        <w:rPr>
+          <w:lang w:val="ar_AE" w:bidi="ar_AE"/>
+        </w:rPr>
         <w:t>ملي الفراغات</w:t>
       </w:r>
     </w:p>
@@ -23915,6 +24816,23 @@
           <w:lang w:val="ar_AE" w:bidi="ar_AE"/>
         </w:rPr>
         <w:t>. يَسُــــــــــــــــــــــــــــــــــــــوُع بيستخدم العبارة دي عَشَـــــــــــــــــــــــان يأكد كلامو وعَشَـــــــــــــــــــــــان يقول للناس انهم لازم يستمعوا بانتباه للحاجة اللي هو بيقولها ويصدقوا انو الحاجة اللي هو بيقولها هي صحيحة. استخدم نفس الكلمات او العبارات لعبارة ' انا بقول ليكم الحقيقة' زي ما استخدمتها في المقاطع السابقة.</w:t>
+      </w:r>
+      <w:r>
+        <w:rPr>
+          <w:lang w:val="ar_AE" w:bidi="ar_AE"/>
+        </w:rPr>
+      </w:r>
+    </w:p>
+    <w:p>
+      <w:pPr>
+        <w:pStyle w:val="Heading3"/>
+        <w:bidi/>
+      </w:pPr>
+      <w:r>
+        <w:rPr>
+          <w:lang w:val="ar_AE" w:bidi="ar_AE"/>
+        </w:rPr>
+        <w:t>Step 6</w:t>
       </w:r>
       <w:r>
         <w:rPr>
@@ -24658,6 +25576,23 @@
         <w:rPr>
           <w:lang w:val="ar_AE" w:bidi="ar_AE"/>
         </w:rPr>
+        <w:t>Step 1</w:t>
+      </w:r>
+      <w:r>
+        <w:rPr>
+          <w:lang w:val="ar_AE" w:bidi="ar_AE"/>
+        </w:rPr>
+      </w:r>
+    </w:p>
+    <w:p>
+      <w:pPr>
+        <w:pStyle w:val="Heading3"/>
+        <w:bidi/>
+      </w:pPr>
+      <w:r>
+        <w:rPr>
+          <w:lang w:val="ar_AE" w:bidi="ar_AE"/>
+        </w:rPr>
         <w:t>الإستماع والقلب</w:t>
       </w:r>
     </w:p>
@@ -24842,6 +25777,23 @@
         <w:rPr>
           <w:lang w:val="ar_AE" w:bidi="ar_AE"/>
         </w:rPr>
+        <w:t>Step 2</w:t>
+      </w:r>
+      <w:r>
+        <w:rPr>
+          <w:lang w:val="ar_AE" w:bidi="ar_AE"/>
+        </w:rPr>
+      </w:r>
+    </w:p>
+    <w:p>
+      <w:pPr>
+        <w:pStyle w:val="Heading3"/>
+        <w:bidi/>
+      </w:pPr>
+      <w:r>
+        <w:rPr>
+          <w:lang w:val="ar_AE" w:bidi="ar_AE"/>
+        </w:rPr>
         <w:t>تجهيز المسْرح</w:t>
       </w:r>
     </w:p>
@@ -25138,6 +26090,23 @@
           <w:lang w:val="ar_AE" w:bidi="ar_AE"/>
         </w:rPr>
         <w:t>بعد داك يَسُــــــــــــــــــــــــــــــــــــــوُع بيقول، ' نمشوا، ' ويعني، " خلونا نمشوا نقابلوا يهوذا والناس اللي معاهو." الخائن بتاعي قرّب" ويعني انو يهوذا هنا في جنينة الزيتون في جيثسماني.</w:t>
+      </w:r>
+      <w:r>
+        <w:rPr>
+          <w:lang w:val="ar_AE" w:bidi="ar_AE"/>
+        </w:rPr>
+      </w:r>
+    </w:p>
+    <w:p>
+      <w:pPr>
+        <w:pStyle w:val="Heading3"/>
+        <w:bidi/>
+      </w:pPr>
+      <w:r>
+        <w:rPr>
+          <w:lang w:val="ar_AE" w:bidi="ar_AE"/>
+        </w:rPr>
+        <w:t>Step 3</w:t>
       </w:r>
       <w:r>
         <w:rPr>
@@ -25755,6 +26724,23 @@
         <w:rPr>
           <w:lang w:val="ar_AE" w:bidi="ar_AE"/>
         </w:rPr>
+        <w:t>Step 4</w:t>
+      </w:r>
+      <w:r>
+        <w:rPr>
+          <w:lang w:val="ar_AE" w:bidi="ar_AE"/>
+        </w:rPr>
+      </w:r>
+    </w:p>
+    <w:p>
+      <w:pPr>
+        <w:pStyle w:val="Heading3"/>
+        <w:bidi/>
+      </w:pPr>
+      <w:r>
+        <w:rPr>
+          <w:lang w:val="ar_AE" w:bidi="ar_AE"/>
+        </w:rPr>
         <w:t>تجسيد النص</w:t>
       </w:r>
     </w:p>
@@ -26307,6 +27293,23 @@
         <w:rPr>
           <w:lang w:val="ar_AE" w:bidi="ar_AE"/>
         </w:rPr>
+        <w:t>Step 5</w:t>
+      </w:r>
+      <w:r>
+        <w:rPr>
+          <w:lang w:val="ar_AE" w:bidi="ar_AE"/>
+        </w:rPr>
+      </w:r>
+    </w:p>
+    <w:p>
+      <w:pPr>
+        <w:pStyle w:val="Heading3"/>
+        <w:bidi/>
+      </w:pPr>
+      <w:r>
+        <w:rPr>
+          <w:lang w:val="ar_AE" w:bidi="ar_AE"/>
+        </w:rPr>
         <w:t>ملي الفراغات</w:t>
       </w:r>
     </w:p>
@@ -26803,6 +27806,23 @@
           <w:lang w:val="ar_AE" w:bidi="ar_AE"/>
         </w:rPr>
         <w:t xml:space="preserve"> بيعني انو الخطاة سيطروا على يَسُــــــــــــــــــــــــــــوُع وحسع عندهم القوة.</w:t>
+      </w:r>
+      <w:r>
+        <w:rPr>
+          <w:lang w:val="ar_AE" w:bidi="ar_AE"/>
+        </w:rPr>
+      </w:r>
+    </w:p>
+    <w:p>
+      <w:pPr>
+        <w:pStyle w:val="Heading3"/>
+        <w:bidi/>
+      </w:pPr>
+      <w:r>
+        <w:rPr>
+          <w:lang w:val="ar_AE" w:bidi="ar_AE"/>
+        </w:rPr>
+        <w:t>Step 6</w:t>
       </w:r>
       <w:r>
         <w:rPr>
@@ -27546,6 +28566,23 @@
         <w:rPr>
           <w:lang w:val="ar_AE" w:bidi="ar_AE"/>
         </w:rPr>
+        <w:t>Step 1</w:t>
+      </w:r>
+      <w:r>
+        <w:rPr>
+          <w:lang w:val="ar_AE" w:bidi="ar_AE"/>
+        </w:rPr>
+      </w:r>
+    </w:p>
+    <w:p>
+      <w:pPr>
+        <w:pStyle w:val="Heading3"/>
+        <w:bidi/>
+      </w:pPr>
+      <w:r>
+        <w:rPr>
+          <w:lang w:val="ar_AE" w:bidi="ar_AE"/>
+        </w:rPr>
         <w:t>الإستماع والقلب</w:t>
       </w:r>
     </w:p>
@@ -27730,6 +28767,23 @@
         <w:rPr>
           <w:lang w:val="ar_AE" w:bidi="ar_AE"/>
         </w:rPr>
+        <w:t>Step 2</w:t>
+      </w:r>
+      <w:r>
+        <w:rPr>
+          <w:lang w:val="ar_AE" w:bidi="ar_AE"/>
+        </w:rPr>
+      </w:r>
+    </w:p>
+    <w:p>
+      <w:pPr>
+        <w:pStyle w:val="Heading3"/>
+        <w:bidi/>
+      </w:pPr>
+      <w:r>
+        <w:rPr>
+          <w:lang w:val="ar_AE" w:bidi="ar_AE"/>
+        </w:rPr>
         <w:t>تجهيز المسْرح</w:t>
       </w:r>
     </w:p>
@@ -27994,6 +29048,23 @@
           <w:lang w:val="ar_AE" w:bidi="ar_AE"/>
         </w:rPr>
         <w:t>الجميع اللي كانوا مع يَسُــــــــــــــــــــــــــــــــوُع بيهربوا. مُرْقُــــــــــس بيستخدم الكلّـــــــــــــــمة " الجميع" بدلاً عن التَلامِـــــــــــــــــــــــــــــــــيذ. احتمال كان معاهو ناس كتار ما فقط تَلامِـــــــــــــــــــــــــــــــــيذ يَسُــــــــــــــــــــــــــــــــوُع الاتناشر. الفكرة هنا انو اصدقاء يَسُــــــــــــــــــــــــــــــــوُع خلوا يَسُــــــــــــــــــــــــــــــــوُع لوحدو تماماً — مافي واحد فضل معاهو. مُرْقُــــــــــس حسع بيحكي قِصّــــــــــــــــــــــــــــــــة قصيرة ما بيقولها اي مؤلف آخر للكتاب المقدس... هو بيحكي عن شاب معين — من اتباع يَسُــــــــــــــــــــــــــــــــوُع — اللي بهرب. الكلّـــــــــــــــمة اللي بيستخدمها مُرْقُــــــــــس " للشاب " بتعني قوي، شجاع، ورجل حكيم. النبي عاموس قال قبل سنوات انو حتى الشجعان بيهربوا وهم عريانين يوم الحساب. مُرْقُــــــــــس احتمال يكون بيفكر في النبوءة لما كان بيوصّف الشاب ده. الشاب ده بيلبس قميص طويل من الكتان. عادةً، القميص الخارجي الطويل بيكون مصنوع من الصوف، فالشاب ده غالباً ما يكون غني. هو ما لابس اي حاجة تحت القميص ده، اللي بيعني انو احتمال هو لبس باستعجال عَشَـــــــــــــــــــــــــان يتبع يَسُــــــــــــــــــــــــــــــــوُع في الليلة ديك. الشاب ده قد يكون مُرْقُــــــــــس بنفسو. مع ذلك، الغرض الرئيسي لمُرْقُــــــــــس من مشاركة الحادث ده هو عَشَـــــــــــــــــــــــــان يظهر انو الجميع خلّوا يَسُــــــــــــــــــــــــــــــــوُع في الليلة ديك.</w:t>
+      </w:r>
+      <w:r>
+        <w:rPr>
+          <w:lang w:val="ar_AE" w:bidi="ar_AE"/>
+        </w:rPr>
+      </w:r>
+    </w:p>
+    <w:p>
+      <w:pPr>
+        <w:pStyle w:val="Heading3"/>
+        <w:bidi/>
+      </w:pPr>
+      <w:r>
+        <w:rPr>
+          <w:lang w:val="ar_AE" w:bidi="ar_AE"/>
+        </w:rPr>
+        <w:t>Step 3</w:t>
       </w:r>
       <w:r>
         <w:rPr>
@@ -28471,6 +29542,23 @@
         <w:rPr>
           <w:lang w:val="ar_AE" w:bidi="ar_AE"/>
         </w:rPr>
+        <w:t>Step 4</w:t>
+      </w:r>
+      <w:r>
+        <w:rPr>
+          <w:lang w:val="ar_AE" w:bidi="ar_AE"/>
+        </w:rPr>
+      </w:r>
+    </w:p>
+    <w:p>
+      <w:pPr>
+        <w:pStyle w:val="Heading3"/>
+        <w:bidi/>
+      </w:pPr>
+      <w:r>
+        <w:rPr>
+          <w:lang w:val="ar_AE" w:bidi="ar_AE"/>
+        </w:rPr>
         <w:t>تجسيد النص</w:t>
       </w:r>
     </w:p>
@@ -28908,6 +29996,23 @@
         <w:rPr>
           <w:lang w:val="ar_AE" w:bidi="ar_AE"/>
         </w:rPr>
+        <w:t>Step 5</w:t>
+      </w:r>
+      <w:r>
+        <w:rPr>
+          <w:lang w:val="ar_AE" w:bidi="ar_AE"/>
+        </w:rPr>
+      </w:r>
+    </w:p>
+    <w:p>
+      <w:pPr>
+        <w:pStyle w:val="Heading3"/>
+        <w:bidi/>
+      </w:pPr>
+      <w:r>
+        <w:rPr>
+          <w:lang w:val="ar_AE" w:bidi="ar_AE"/>
+        </w:rPr>
         <w:t>ملي الفراغات</w:t>
       </w:r>
     </w:p>
@@ -29656,6 +30761,23 @@
           <w:lang w:val="ar_AE" w:bidi="ar_AE"/>
         </w:rPr>
         <w:t xml:space="preserve"> الكتان كان نوع قماش جيّد و غالي. لانو اغلب الرجال كانوا بيلبسوا قميص طويل خارجي من الصوف، الشاب ده كان غالباً غني. هو ما كان لابس اي حاجة تحت القميص ده. الشاب غالباً لبس بسرعة عَشَــــــــــــــــــــان يلحق يَسُـــــــــــــــــــــــــــــــــــــوُع، فهو ما كان لابس بشكل كامل.</w:t>
+      </w:r>
+      <w:r>
+        <w:rPr>
+          <w:lang w:val="ar_AE" w:bidi="ar_AE"/>
+        </w:rPr>
+      </w:r>
+    </w:p>
+    <w:p>
+      <w:pPr>
+        <w:pStyle w:val="Heading3"/>
+        <w:bidi/>
+      </w:pPr>
+      <w:r>
+        <w:rPr>
+          <w:lang w:val="ar_AE" w:bidi="ar_AE"/>
+        </w:rPr>
+        <w:t>Step 6</w:t>
       </w:r>
       <w:r>
         <w:rPr>
@@ -30399,6 +31521,23 @@
         <w:rPr>
           <w:lang w:val="ar_AE" w:bidi="ar_AE"/>
         </w:rPr>
+        <w:t>Step 1</w:t>
+      </w:r>
+      <w:r>
+        <w:rPr>
+          <w:lang w:val="ar_AE" w:bidi="ar_AE"/>
+        </w:rPr>
+      </w:r>
+    </w:p>
+    <w:p>
+      <w:pPr>
+        <w:pStyle w:val="Heading3"/>
+        <w:bidi/>
+      </w:pPr>
+      <w:r>
+        <w:rPr>
+          <w:lang w:val="ar_AE" w:bidi="ar_AE"/>
+        </w:rPr>
         <w:t>الإستماع والقلب</w:t>
       </w:r>
     </w:p>
@@ -30583,6 +31722,23 @@
         <w:rPr>
           <w:lang w:val="ar_AE" w:bidi="ar_AE"/>
         </w:rPr>
+        <w:t>Step 2</w:t>
+      </w:r>
+      <w:r>
+        <w:rPr>
+          <w:lang w:val="ar_AE" w:bidi="ar_AE"/>
+        </w:rPr>
+      </w:r>
+    </w:p>
+    <w:p>
+      <w:pPr>
+        <w:pStyle w:val="Heading3"/>
+        <w:bidi/>
+      </w:pPr>
+      <w:r>
+        <w:rPr>
+          <w:lang w:val="ar_AE" w:bidi="ar_AE"/>
+        </w:rPr>
         <w:t>تجهيز المسْرح</w:t>
       </w:r>
     </w:p>
@@ -30889,6 +32045,23 @@
           <w:lang w:val="ar_AE" w:bidi="ar_AE"/>
         </w:rPr>
         <w:t>كتير من المسيحيين في زمن مُرْقُـــــــــــــــس تعرضوا للاضطهاد. القِصّـــــــــــــــــــــــــــــــة دي بتدّي المسيحيين المضطهدين مثال عَشَــــــــــــــــــــان يتبعوهو في رد فعل يَسُـــــــــــــــــــــــــــــــــــوُع على الاضطهاد. كمان بيضع التناقض بين يَسُـــــــــــــــــــــــــــــــــــوُع وبطرس، اللي حينكر يَسُـــــــــــــــــــــــــــــــــــوُع في القِصّـــــــــــــــــــــــــــــــة الجاية.</w:t>
+      </w:r>
+      <w:r>
+        <w:rPr>
+          <w:lang w:val="ar_AE" w:bidi="ar_AE"/>
+        </w:rPr>
+      </w:r>
+    </w:p>
+    <w:p>
+      <w:pPr>
+        <w:pStyle w:val="Heading3"/>
+        <w:bidi/>
+      </w:pPr>
+      <w:r>
+        <w:rPr>
+          <w:lang w:val="ar_AE" w:bidi="ar_AE"/>
+        </w:rPr>
+        <w:t>Step 3</w:t>
       </w:r>
       <w:r>
         <w:rPr>
@@ -31326,6 +32499,23 @@
         <w:rPr>
           <w:lang w:val="ar_AE" w:bidi="ar_AE"/>
         </w:rPr>
+        <w:t>Step 4</w:t>
+      </w:r>
+      <w:r>
+        <w:rPr>
+          <w:lang w:val="ar_AE" w:bidi="ar_AE"/>
+        </w:rPr>
+      </w:r>
+    </w:p>
+    <w:p>
+      <w:pPr>
+        <w:pStyle w:val="Heading3"/>
+        <w:bidi/>
+      </w:pPr>
+      <w:r>
+        <w:rPr>
+          <w:lang w:val="ar_AE" w:bidi="ar_AE"/>
+        </w:rPr>
         <w:t>تجسيد النص</w:t>
       </w:r>
     </w:p>
@@ -31798,6 +32988,23 @@
         <w:rPr>
           <w:lang w:val="ar_AE" w:bidi="ar_AE"/>
         </w:rPr>
+        <w:t>Step 5</w:t>
+      </w:r>
+      <w:r>
+        <w:rPr>
+          <w:lang w:val="ar_AE" w:bidi="ar_AE"/>
+        </w:rPr>
+      </w:r>
+    </w:p>
+    <w:p>
+      <w:pPr>
+        <w:pStyle w:val="Heading3"/>
+        <w:bidi/>
+      </w:pPr>
+      <w:r>
+        <w:rPr>
+          <w:lang w:val="ar_AE" w:bidi="ar_AE"/>
+        </w:rPr>
         <w:t>ملي الفراغات</w:t>
       </w:r>
     </w:p>
@@ -32540,6 +33747,23 @@
           <w:lang w:val="ar_AE" w:bidi="ar_AE"/>
         </w:rPr>
         <w:t xml:space="preserve"> هو اسم الزول اللي بيتنبأ، موجودة في القاموس الرئيسي.</w:t>
+      </w:r>
+      <w:r>
+        <w:rPr>
+          <w:lang w:val="ar_AE" w:bidi="ar_AE"/>
+        </w:rPr>
+      </w:r>
+    </w:p>
+    <w:p>
+      <w:pPr>
+        <w:pStyle w:val="Heading3"/>
+        <w:bidi/>
+      </w:pPr>
+      <w:r>
+        <w:rPr>
+          <w:lang w:val="ar_AE" w:bidi="ar_AE"/>
+        </w:rPr>
+        <w:t>Step 6</w:t>
       </w:r>
       <w:r>
         <w:rPr>
@@ -33283,6 +34507,23 @@
         <w:rPr>
           <w:lang w:val="ar_AE" w:bidi="ar_AE"/>
         </w:rPr>
+        <w:t>Step 1</w:t>
+      </w:r>
+      <w:r>
+        <w:rPr>
+          <w:lang w:val="ar_AE" w:bidi="ar_AE"/>
+        </w:rPr>
+      </w:r>
+    </w:p>
+    <w:p>
+      <w:pPr>
+        <w:pStyle w:val="Heading3"/>
+        <w:bidi/>
+      </w:pPr>
+      <w:r>
+        <w:rPr>
+          <w:lang w:val="ar_AE" w:bidi="ar_AE"/>
+        </w:rPr>
         <w:t>الإستماع والقلب</w:t>
       </w:r>
     </w:p>
@@ -33467,6 +34708,23 @@
         <w:rPr>
           <w:lang w:val="ar_AE" w:bidi="ar_AE"/>
         </w:rPr>
+        <w:t>Step 2</w:t>
+      </w:r>
+      <w:r>
+        <w:rPr>
+          <w:lang w:val="ar_AE" w:bidi="ar_AE"/>
+        </w:rPr>
+      </w:r>
+    </w:p>
+    <w:p>
+      <w:pPr>
+        <w:pStyle w:val="Heading3"/>
+        <w:bidi/>
+      </w:pPr>
+      <w:r>
+        <w:rPr>
+          <w:lang w:val="ar_AE" w:bidi="ar_AE"/>
+        </w:rPr>
         <w:t>تجهيز المسْرح</w:t>
       </w:r>
     </w:p>
@@ -33843,6 +35101,23 @@
           <w:lang w:val="ar_AE" w:bidi="ar_AE"/>
         </w:rPr>
         <w:t>مُرْقُــــــــــــــس عايز جمهورو يشوفوا التناقض بين نكران بُــــــــــــــــــــطْرُس ليَسُــــــــــــــــــــــــــــــوُع و تصميم يَسُــــــــــــــــــــــــــــــوُع على اكمال مهمتو اللي اداها ليهو الله.</w:t>
+      </w:r>
+      <w:r>
+        <w:rPr>
+          <w:lang w:val="ar_AE" w:bidi="ar_AE"/>
+        </w:rPr>
+      </w:r>
+    </w:p>
+    <w:p>
+      <w:pPr>
+        <w:pStyle w:val="Heading3"/>
+        <w:bidi/>
+      </w:pPr>
+      <w:r>
+        <w:rPr>
+          <w:lang w:val="ar_AE" w:bidi="ar_AE"/>
+        </w:rPr>
+        <w:t>Step 3</w:t>
       </w:r>
       <w:r>
         <w:rPr>
@@ -34236,6 +35511,23 @@
         <w:rPr>
           <w:lang w:val="ar_AE" w:bidi="ar_AE"/>
         </w:rPr>
+        <w:t>Step 4</w:t>
+      </w:r>
+      <w:r>
+        <w:rPr>
+          <w:lang w:val="ar_AE" w:bidi="ar_AE"/>
+        </w:rPr>
+      </w:r>
+    </w:p>
+    <w:p>
+      <w:pPr>
+        <w:pStyle w:val="Heading3"/>
+        <w:bidi/>
+      </w:pPr>
+      <w:r>
+        <w:rPr>
+          <w:lang w:val="ar_AE" w:bidi="ar_AE"/>
+        </w:rPr>
         <w:t>تجسيد النص</w:t>
       </w:r>
     </w:p>
@@ -34661,6 +35953,23 @@
         <w:rPr>
           <w:lang w:val="ar_AE" w:bidi="ar_AE"/>
         </w:rPr>
+        <w:t>Step 5</w:t>
+      </w:r>
+      <w:r>
+        <w:rPr>
+          <w:lang w:val="ar_AE" w:bidi="ar_AE"/>
+        </w:rPr>
+      </w:r>
+    </w:p>
+    <w:p>
+      <w:pPr>
+        <w:pStyle w:val="Heading3"/>
+        <w:bidi/>
+      </w:pPr>
+      <w:r>
+        <w:rPr>
+          <w:lang w:val="ar_AE" w:bidi="ar_AE"/>
+        </w:rPr>
         <w:t>ملي الفراغات</w:t>
       </w:r>
     </w:p>
@@ -35233,6 +36542,23 @@
           <w:lang w:val="ar_AE" w:bidi="ar_AE"/>
         </w:rPr>
         <w:t>، ارجع للقاموس الرئيسي.</w:t>
+      </w:r>
+      <w:r>
+        <w:rPr>
+          <w:lang w:val="ar_AE" w:bidi="ar_AE"/>
+        </w:rPr>
+      </w:r>
+    </w:p>
+    <w:p>
+      <w:pPr>
+        <w:pStyle w:val="Heading3"/>
+        <w:bidi/>
+      </w:pPr>
+      <w:r>
+        <w:rPr>
+          <w:lang w:val="ar_AE" w:bidi="ar_AE"/>
+        </w:rPr>
+        <w:t>Step 6</w:t>
       </w:r>
       <w:r>
         <w:rPr>
@@ -35976,6 +37302,23 @@
         <w:rPr>
           <w:lang w:val="ar_AE" w:bidi="ar_AE"/>
         </w:rPr>
+        <w:t>Step 1</w:t>
+      </w:r>
+      <w:r>
+        <w:rPr>
+          <w:lang w:val="ar_AE" w:bidi="ar_AE"/>
+        </w:rPr>
+      </w:r>
+    </w:p>
+    <w:p>
+      <w:pPr>
+        <w:pStyle w:val="Heading3"/>
+        <w:bidi/>
+      </w:pPr>
+      <w:r>
+        <w:rPr>
+          <w:lang w:val="ar_AE" w:bidi="ar_AE"/>
+        </w:rPr>
         <w:t>الإستماع والقلب</w:t>
       </w:r>
     </w:p>
@@ -36160,6 +37503,23 @@
         <w:rPr>
           <w:lang w:val="ar_AE" w:bidi="ar_AE"/>
         </w:rPr>
+        <w:t>Step 2</w:t>
+      </w:r>
+      <w:r>
+        <w:rPr>
+          <w:lang w:val="ar_AE" w:bidi="ar_AE"/>
+        </w:rPr>
+      </w:r>
+    </w:p>
+    <w:p>
+      <w:pPr>
+        <w:pStyle w:val="Heading3"/>
+        <w:bidi/>
+      </w:pPr>
+      <w:r>
+        <w:rPr>
+          <w:lang w:val="ar_AE" w:bidi="ar_AE"/>
+        </w:rPr>
         <w:t>تجهيز المسْرح</w:t>
       </w:r>
     </w:p>
@@ -36536,6 +37896,23 @@
           <w:lang w:val="ar_AE" w:bidi="ar_AE"/>
         </w:rPr>
         <w:t>الحكومة الرومانية اعتقدت انو يَسُــــــــــــــــــــــــــــوُع كان أُعْدِم عَشَـــــــــــــــــــــــــان هو إدّعى انو هو ملِك وعَشَـــــــــــــــــــــــــان عايز يقْـــــــــــــــــــــــــــــــلِب الحكومة الرومانية. مع ذلك، يَسُــــــــــــــــــــــــــــوُع كان بيدّعي انو هو ملك في ملكوت الله.</w:t>
+      </w:r>
+      <w:r>
+        <w:rPr>
+          <w:lang w:val="ar_AE" w:bidi="ar_AE"/>
+        </w:rPr>
+      </w:r>
+    </w:p>
+    <w:p>
+      <w:pPr>
+        <w:pStyle w:val="Heading3"/>
+        <w:bidi/>
+      </w:pPr>
+      <w:r>
+        <w:rPr>
+          <w:lang w:val="ar_AE" w:bidi="ar_AE"/>
+        </w:rPr>
+        <w:t>Step 3</w:t>
       </w:r>
       <w:r>
         <w:rPr>
@@ -37061,6 +38438,23 @@
         <w:rPr>
           <w:lang w:val="ar_AE" w:bidi="ar_AE"/>
         </w:rPr>
+        <w:t>Step 4</w:t>
+      </w:r>
+      <w:r>
+        <w:rPr>
+          <w:lang w:val="ar_AE" w:bidi="ar_AE"/>
+        </w:rPr>
+      </w:r>
+    </w:p>
+    <w:p>
+      <w:pPr>
+        <w:pStyle w:val="Heading3"/>
+        <w:bidi/>
+      </w:pPr>
+      <w:r>
+        <w:rPr>
+          <w:lang w:val="ar_AE" w:bidi="ar_AE"/>
+        </w:rPr>
         <w:t>تجسيد النص</w:t>
       </w:r>
     </w:p>
@@ -37520,6 +38914,23 @@
         <w:rPr>
           <w:lang w:val="ar_AE" w:bidi="ar_AE"/>
         </w:rPr>
+        <w:t>Step 5</w:t>
+      </w:r>
+      <w:r>
+        <w:rPr>
+          <w:lang w:val="ar_AE" w:bidi="ar_AE"/>
+        </w:rPr>
+      </w:r>
+    </w:p>
+    <w:p>
+      <w:pPr>
+        <w:pStyle w:val="Heading3"/>
+        <w:bidi/>
+      </w:pPr>
+      <w:r>
+        <w:rPr>
+          <w:lang w:val="ar_AE" w:bidi="ar_AE"/>
+        </w:rPr>
         <w:t>ملي الفراغات</w:t>
       </w:r>
     </w:p>
@@ -38040,6 +39451,23 @@
           <w:lang w:val="ar_AE" w:bidi="ar_AE"/>
         </w:rPr>
         <w:t>، اللي بيعني انو بيلاطس سلّـــــــــــــــــــم يَسُـــــــــــــــــــــــــــــــــــوُع للجنود اللي حيسمّروهو على الصليب.</w:t>
+      </w:r>
+      <w:r>
+        <w:rPr>
+          <w:lang w:val="ar_AE" w:bidi="ar_AE"/>
+        </w:rPr>
+      </w:r>
+    </w:p>
+    <w:p>
+      <w:pPr>
+        <w:pStyle w:val="Heading3"/>
+        <w:bidi/>
+      </w:pPr>
+      <w:r>
+        <w:rPr>
+          <w:lang w:val="ar_AE" w:bidi="ar_AE"/>
+        </w:rPr>
+        <w:t>Step 6</w:t>
       </w:r>
       <w:r>
         <w:rPr>
@@ -38783,6 +40211,23 @@
         <w:rPr>
           <w:lang w:val="ar_AE" w:bidi="ar_AE"/>
         </w:rPr>
+        <w:t>Step 1</w:t>
+      </w:r>
+      <w:r>
+        <w:rPr>
+          <w:lang w:val="ar_AE" w:bidi="ar_AE"/>
+        </w:rPr>
+      </w:r>
+    </w:p>
+    <w:p>
+      <w:pPr>
+        <w:pStyle w:val="Heading3"/>
+        <w:bidi/>
+      </w:pPr>
+      <w:r>
+        <w:rPr>
+          <w:lang w:val="ar_AE" w:bidi="ar_AE"/>
+        </w:rPr>
         <w:t>الإستماع والقلب</w:t>
       </w:r>
     </w:p>
@@ -38967,6 +40412,23 @@
         <w:rPr>
           <w:lang w:val="ar_AE" w:bidi="ar_AE"/>
         </w:rPr>
+        <w:t>Step 2</w:t>
+      </w:r>
+      <w:r>
+        <w:rPr>
+          <w:lang w:val="ar_AE" w:bidi="ar_AE"/>
+        </w:rPr>
+      </w:r>
+    </w:p>
+    <w:p>
+      <w:pPr>
+        <w:pStyle w:val="Heading3"/>
+        <w:bidi/>
+      </w:pPr>
+      <w:r>
+        <w:rPr>
+          <w:lang w:val="ar_AE" w:bidi="ar_AE"/>
+        </w:rPr>
         <w:t>تجهيز المسْرح</w:t>
       </w:r>
     </w:p>
@@ -39359,6 +40821,23 @@
           <w:lang w:val="ar_AE" w:bidi="ar_AE"/>
         </w:rPr>
         <w:t>الثوار اللي كانوا في الصُلبان بجانبي يَسُـــــــــــــــــــــــــــــــــــوُع سخروا من يَسُـــــــــــــــــــــــــــــــــــوُع، اللي بيعني انهم قالوا فيهو حاجات كعبة.</w:t>
+      </w:r>
+      <w:r>
+        <w:rPr>
+          <w:lang w:val="ar_AE" w:bidi="ar_AE"/>
+        </w:rPr>
+      </w:r>
+    </w:p>
+    <w:p>
+      <w:pPr>
+        <w:pStyle w:val="Heading3"/>
+        <w:bidi/>
+      </w:pPr>
+      <w:r>
+        <w:rPr>
+          <w:lang w:val="ar_AE" w:bidi="ar_AE"/>
+        </w:rPr>
+        <w:t>Step 3</w:t>
       </w:r>
       <w:r>
         <w:rPr>
@@ -39900,6 +41379,23 @@
         <w:rPr>
           <w:lang w:val="ar_AE" w:bidi="ar_AE"/>
         </w:rPr>
+        <w:t>Step 4</w:t>
+      </w:r>
+      <w:r>
+        <w:rPr>
+          <w:lang w:val="ar_AE" w:bidi="ar_AE"/>
+        </w:rPr>
+      </w:r>
+    </w:p>
+    <w:p>
+      <w:pPr>
+        <w:pStyle w:val="Heading3"/>
+        <w:bidi/>
+      </w:pPr>
+      <w:r>
+        <w:rPr>
+          <w:lang w:val="ar_AE" w:bidi="ar_AE"/>
+        </w:rPr>
         <w:t>تجسيد النص</w:t>
       </w:r>
     </w:p>
@@ -40471,6 +41967,23 @@
         <w:rPr>
           <w:lang w:val="ar_AE" w:bidi="ar_AE"/>
         </w:rPr>
+        <w:t>Step 5</w:t>
+      </w:r>
+      <w:r>
+        <w:rPr>
+          <w:lang w:val="ar_AE" w:bidi="ar_AE"/>
+        </w:rPr>
+      </w:r>
+    </w:p>
+    <w:p>
+      <w:pPr>
+        <w:pStyle w:val="Heading3"/>
+        <w:bidi/>
+      </w:pPr>
+      <w:r>
+        <w:rPr>
+          <w:lang w:val="ar_AE" w:bidi="ar_AE"/>
+        </w:rPr>
         <w:t>ملي الفراغات</w:t>
       </w:r>
     </w:p>
@@ -41434,6 +42947,23 @@
           <w:lang w:val="ar_AE" w:bidi="ar_AE"/>
         </w:rPr>
         <w:t xml:space="preserve"> لانو الشعب اليَهُــــــــــــــــــــــوُدي كانوا بيفضِّلوا يسموا نفسهم بشعب إسْــــــــــــــــرائيل، الاسم اللي سمّاهم بيها الله في فترة جدهم يعقوب.</w:t>
+      </w:r>
+      <w:r>
+        <w:rPr>
+          <w:lang w:val="ar_AE" w:bidi="ar_AE"/>
+        </w:rPr>
+      </w:r>
+    </w:p>
+    <w:p>
+      <w:pPr>
+        <w:pStyle w:val="Heading3"/>
+        <w:bidi/>
+      </w:pPr>
+      <w:r>
+        <w:rPr>
+          <w:lang w:val="ar_AE" w:bidi="ar_AE"/>
+        </w:rPr>
+        <w:t>Step 6</w:t>
       </w:r>
       <w:r>
         <w:rPr>
@@ -42177,6 +43707,23 @@
         <w:rPr>
           <w:lang w:val="ar_AE" w:bidi="ar_AE"/>
         </w:rPr>
+        <w:t>Step 1</w:t>
+      </w:r>
+      <w:r>
+        <w:rPr>
+          <w:lang w:val="ar_AE" w:bidi="ar_AE"/>
+        </w:rPr>
+      </w:r>
+    </w:p>
+    <w:p>
+      <w:pPr>
+        <w:pStyle w:val="Heading3"/>
+        <w:bidi/>
+      </w:pPr>
+      <w:r>
+        <w:rPr>
+          <w:lang w:val="ar_AE" w:bidi="ar_AE"/>
+        </w:rPr>
         <w:t>الإستماع والقلب</w:t>
       </w:r>
     </w:p>
@@ -42361,6 +43908,23 @@
         <w:rPr>
           <w:lang w:val="ar_AE" w:bidi="ar_AE"/>
         </w:rPr>
+        <w:t>Step 2</w:t>
+      </w:r>
+      <w:r>
+        <w:rPr>
+          <w:lang w:val="ar_AE" w:bidi="ar_AE"/>
+        </w:rPr>
+      </w:r>
+    </w:p>
+    <w:p>
+      <w:pPr>
+        <w:pStyle w:val="Heading3"/>
+        <w:bidi/>
+      </w:pPr>
+      <w:r>
+        <w:rPr>
+          <w:lang w:val="ar_AE" w:bidi="ar_AE"/>
+        </w:rPr>
         <w:t>تجهيز المسْرح</w:t>
       </w:r>
     </w:p>
@@ -42584,6 +44148,23 @@
           <w:lang w:val="ar_AE" w:bidi="ar_AE"/>
         </w:rPr>
         <w:t>كلام الضابط ده هو قِمّـــــــــــــة انجيل مُرْقُــــــــــــس كلو. مُرْقُــــــــــــس كان عايز يظهرِ لجمهورو " يَسُــــــــــــــــــــــــــوُع ده منو؟" مُرْقُــــــــــــس كان عايز يظهِر لجمهورو انو يَسُــــــــــــــــــــــــــوُع هو الماسايا الموعود، الملك، وابن الله. مُرْقُــــــــــــس بيبدأ انجيلو بالقول انو ده سرد لحياة يَسُــــــــــــــــــــــــــوُع " الماسايا، ابن الله." بعد داك يَسُــــــــــــــــــــــــــوُع بيسأل تلاميذو هو منو، وبطرس بيعلن، " انت الماسايا." بعد داك رئيس الكهنة بيسأل يَسُــــــــــــــــــــــــــوُع في المحاكمة بتاعتو لو هو كان الماسايا، ابن الله. حسع حتى الضابط الروماني المسؤل عن موت يَسُــــــــــــــــــــــــــوُع يبدو انو بيفهم منو هو يَسُــــــــــــــــــــــــــوُع. حيكون من دواعي سرور الرومان اللي مُرْقُــــــــــــس قاعد يكتب ليهم انهم يعرفوا انو حتى الضابط الروماني فهم يسُــــــــــــــــــــوُع ده كان منو.</w:t>
+      </w:r>
+      <w:r>
+        <w:rPr>
+          <w:lang w:val="ar_AE" w:bidi="ar_AE"/>
+        </w:rPr>
+      </w:r>
+    </w:p>
+    <w:p>
+      <w:pPr>
+        <w:pStyle w:val="Heading3"/>
+        <w:bidi/>
+      </w:pPr>
+      <w:r>
+        <w:rPr>
+          <w:lang w:val="ar_AE" w:bidi="ar_AE"/>
+        </w:rPr>
+        <w:t>Step 3</w:t>
       </w:r>
       <w:r>
         <w:rPr>
@@ -43080,6 +44661,23 @@
         <w:rPr>
           <w:lang w:val="ar_AE" w:bidi="ar_AE"/>
         </w:rPr>
+        <w:t>Step 4</w:t>
+      </w:r>
+      <w:r>
+        <w:rPr>
+          <w:lang w:val="ar_AE" w:bidi="ar_AE"/>
+        </w:rPr>
+      </w:r>
+    </w:p>
+    <w:p>
+      <w:pPr>
+        <w:pStyle w:val="Heading3"/>
+        <w:bidi/>
+      </w:pPr>
+      <w:r>
+        <w:rPr>
+          <w:lang w:val="ar_AE" w:bidi="ar_AE"/>
+        </w:rPr>
         <w:t>تجسيد النص</w:t>
       </w:r>
     </w:p>
@@ -43463,6 +45061,23 @@
         <w:rPr>
           <w:lang w:val="ar_AE" w:bidi="ar_AE"/>
         </w:rPr>
+        <w:t>Step 5</w:t>
+      </w:r>
+      <w:r>
+        <w:rPr>
+          <w:lang w:val="ar_AE" w:bidi="ar_AE"/>
+        </w:rPr>
+      </w:r>
+    </w:p>
+    <w:p>
+      <w:pPr>
+        <w:pStyle w:val="Heading3"/>
+        <w:bidi/>
+      </w:pPr>
+      <w:r>
+        <w:rPr>
+          <w:lang w:val="ar_AE" w:bidi="ar_AE"/>
+        </w:rPr>
         <w:t>ملي الفراغات</w:t>
       </w:r>
     </w:p>
@@ -44023,6 +45638,23 @@
           <w:lang w:val="ar_AE" w:bidi="ar_AE"/>
         </w:rPr>
         <w:t>، ارجع للقاموس الرئيسي.</w:t>
+      </w:r>
+      <w:r>
+        <w:rPr>
+          <w:lang w:val="ar_AE" w:bidi="ar_AE"/>
+        </w:rPr>
+      </w:r>
+    </w:p>
+    <w:p>
+      <w:pPr>
+        <w:pStyle w:val="Heading3"/>
+        <w:bidi/>
+      </w:pPr>
+      <w:r>
+        <w:rPr>
+          <w:lang w:val="ar_AE" w:bidi="ar_AE"/>
+        </w:rPr>
+        <w:t>Step 6</w:t>
       </w:r>
       <w:r>
         <w:rPr>
@@ -44766,6 +46398,23 @@
         <w:rPr>
           <w:lang w:val="ar_AE" w:bidi="ar_AE"/>
         </w:rPr>
+        <w:t>Step 1</w:t>
+      </w:r>
+      <w:r>
+        <w:rPr>
+          <w:lang w:val="ar_AE" w:bidi="ar_AE"/>
+        </w:rPr>
+      </w:r>
+    </w:p>
+    <w:p>
+      <w:pPr>
+        <w:pStyle w:val="Heading3"/>
+        <w:bidi/>
+      </w:pPr>
+      <w:r>
+        <w:rPr>
+          <w:lang w:val="ar_AE" w:bidi="ar_AE"/>
+        </w:rPr>
         <w:t>الإستماع والقلب</w:t>
       </w:r>
     </w:p>
@@ -44950,6 +46599,23 @@
         <w:rPr>
           <w:lang w:val="ar_AE" w:bidi="ar_AE"/>
         </w:rPr>
+        <w:t>Step 2</w:t>
+      </w:r>
+      <w:r>
+        <w:rPr>
+          <w:lang w:val="ar_AE" w:bidi="ar_AE"/>
+        </w:rPr>
+      </w:r>
+    </w:p>
+    <w:p>
+      <w:pPr>
+        <w:pStyle w:val="Heading3"/>
+        <w:bidi/>
+      </w:pPr>
+      <w:r>
+        <w:rPr>
+          <w:lang w:val="ar_AE" w:bidi="ar_AE"/>
+        </w:rPr>
         <w:t>تجهيز المسْرح</w:t>
       </w:r>
     </w:p>
@@ -45422,6 +47088,23 @@
           <w:lang w:val="ar_AE" w:bidi="ar_AE"/>
         </w:rPr>
         <w:t>وَقِّــــــــــــــــــــــــــــــــف هنا وكمجموعة ناقشوا الاسئلة دي: في ثقافتك، دور النسوان شنو كشهود للاحداث؟ منو اللي عندو السلطة انو يشاهد الحدث ويقول للناس الحاجة اللي حصلت؟</w:t>
+      </w:r>
+      <w:r>
+        <w:rPr>
+          <w:lang w:val="ar_AE" w:bidi="ar_AE"/>
+        </w:rPr>
+      </w:r>
+    </w:p>
+    <w:p>
+      <w:pPr>
+        <w:pStyle w:val="Heading3"/>
+        <w:bidi/>
+      </w:pPr>
+      <w:r>
+        <w:rPr>
+          <w:lang w:val="ar_AE" w:bidi="ar_AE"/>
+        </w:rPr>
+        <w:t>Step 3</w:t>
       </w:r>
       <w:r>
         <w:rPr>
@@ -45943,6 +47626,23 @@
         <w:rPr>
           <w:lang w:val="ar_AE" w:bidi="ar_AE"/>
         </w:rPr>
+        <w:t>Step 4</w:t>
+      </w:r>
+      <w:r>
+        <w:rPr>
+          <w:lang w:val="ar_AE" w:bidi="ar_AE"/>
+        </w:rPr>
+      </w:r>
+    </w:p>
+    <w:p>
+      <w:pPr>
+        <w:pStyle w:val="Heading3"/>
+        <w:bidi/>
+      </w:pPr>
+      <w:r>
+        <w:rPr>
+          <w:lang w:val="ar_AE" w:bidi="ar_AE"/>
+        </w:rPr>
         <w:t>تجسيد النص</w:t>
       </w:r>
     </w:p>
@@ -46419,6 +48119,23 @@
         <w:rPr>
           <w:lang w:val="ar_AE" w:bidi="ar_AE"/>
         </w:rPr>
+        <w:t>Step 5</w:t>
+      </w:r>
+      <w:r>
+        <w:rPr>
+          <w:lang w:val="ar_AE" w:bidi="ar_AE"/>
+        </w:rPr>
+      </w:r>
+    </w:p>
+    <w:p>
+      <w:pPr>
+        <w:pStyle w:val="Heading3"/>
+        <w:bidi/>
+      </w:pPr>
+      <w:r>
+        <w:rPr>
+          <w:lang w:val="ar_AE" w:bidi="ar_AE"/>
+        </w:rPr>
         <w:t>ملي الفراغات</w:t>
       </w:r>
     </w:p>
@@ -46791,6 +48508,23 @@
           <w:lang w:val="ar_AE" w:bidi="ar_AE"/>
         </w:rPr>
         <w:t>وَقِّــــــــــــــــــــــــــــــــف هنا وعاينوا صورة لكهوف الدفن و قبر محفور على الصخر.</w:t>
+      </w:r>
+      <w:r>
+        <w:rPr>
+          <w:lang w:val="ar_AE" w:bidi="ar_AE"/>
+        </w:rPr>
+      </w:r>
+    </w:p>
+    <w:p>
+      <w:pPr>
+        <w:pStyle w:val="Heading3"/>
+        <w:bidi/>
+      </w:pPr>
+      <w:r>
+        <w:rPr>
+          <w:lang w:val="ar_AE" w:bidi="ar_AE"/>
+        </w:rPr>
+        <w:t>Step 6</w:t>
       </w:r>
       <w:r>
         <w:rPr>
@@ -47534,6 +49268,23 @@
         <w:rPr>
           <w:lang w:val="ar_AE" w:bidi="ar_AE"/>
         </w:rPr>
+        <w:t>Step 1</w:t>
+      </w:r>
+      <w:r>
+        <w:rPr>
+          <w:lang w:val="ar_AE" w:bidi="ar_AE"/>
+        </w:rPr>
+      </w:r>
+    </w:p>
+    <w:p>
+      <w:pPr>
+        <w:pStyle w:val="Heading3"/>
+        <w:bidi/>
+      </w:pPr>
+      <w:r>
+        <w:rPr>
+          <w:lang w:val="ar_AE" w:bidi="ar_AE"/>
+        </w:rPr>
         <w:t>الإستماع والقلب</w:t>
       </w:r>
     </w:p>
@@ -47724,6 +49475,23 @@
         <w:rPr>
           <w:lang w:val="ar_AE" w:bidi="ar_AE"/>
         </w:rPr>
+        <w:t>Step 2</w:t>
+      </w:r>
+      <w:r>
+        <w:rPr>
+          <w:lang w:val="ar_AE" w:bidi="ar_AE"/>
+        </w:rPr>
+      </w:r>
+    </w:p>
+    <w:p>
+      <w:pPr>
+        <w:pStyle w:val="Heading3"/>
+        <w:bidi/>
+      </w:pPr>
+      <w:r>
+        <w:rPr>
+          <w:lang w:val="ar_AE" w:bidi="ar_AE"/>
+        </w:rPr>
         <w:t>تجهيز المسْرح</w:t>
       </w:r>
     </w:p>
@@ -48004,6 +49772,23 @@
           <w:lang w:val="ar_AE" w:bidi="ar_AE"/>
         </w:rPr>
         <w:t>وَقِّــــــــــــــــــــــــــــــــف هنا وكمجموعة عاينوا خريطة لاسرائيل اللي بتضمن اورشليم ومنطقة الجليل.</w:t>
+      </w:r>
+      <w:r>
+        <w:rPr>
+          <w:lang w:val="ar_AE" w:bidi="ar_AE"/>
+        </w:rPr>
+      </w:r>
+    </w:p>
+    <w:p>
+      <w:pPr>
+        <w:pStyle w:val="Heading3"/>
+        <w:bidi/>
+      </w:pPr>
+      <w:r>
+        <w:rPr>
+          <w:lang w:val="ar_AE" w:bidi="ar_AE"/>
+        </w:rPr>
+        <w:t>Step 3</w:t>
       </w:r>
       <w:r>
         <w:rPr>
@@ -48404,6 +50189,23 @@
         <w:rPr>
           <w:lang w:val="ar_AE" w:bidi="ar_AE"/>
         </w:rPr>
+        <w:t>Step 4</w:t>
+      </w:r>
+      <w:r>
+        <w:rPr>
+          <w:lang w:val="ar_AE" w:bidi="ar_AE"/>
+        </w:rPr>
+      </w:r>
+    </w:p>
+    <w:p>
+      <w:pPr>
+        <w:pStyle w:val="Heading3"/>
+        <w:bidi/>
+      </w:pPr>
+      <w:r>
+        <w:rPr>
+          <w:lang w:val="ar_AE" w:bidi="ar_AE"/>
+        </w:rPr>
         <w:t>تجسيد النص</w:t>
       </w:r>
     </w:p>
@@ -48813,6 +50615,23 @@
         <w:rPr>
           <w:lang w:val="ar_AE" w:bidi="ar_AE"/>
         </w:rPr>
+        <w:t>Step 5</w:t>
+      </w:r>
+      <w:r>
+        <w:rPr>
+          <w:lang w:val="ar_AE" w:bidi="ar_AE"/>
+        </w:rPr>
+      </w:r>
+    </w:p>
+    <w:p>
+      <w:pPr>
+        <w:pStyle w:val="Heading3"/>
+        <w:bidi/>
+      </w:pPr>
+      <w:r>
+        <w:rPr>
+          <w:lang w:val="ar_AE" w:bidi="ar_AE"/>
+        </w:rPr>
         <w:t>ملي الفراغات</w:t>
       </w:r>
     </w:p>
@@ -49267,6 +51086,23 @@
           <w:lang w:val="ar_AE" w:bidi="ar_AE"/>
         </w:rPr>
         <w:t xml:space="preserve"> اللي انت استخدمتها في المقاطع السابقة وإتْذكّــــــــــــــــــــر انو الكلمات دي موجودة في القاموس الرئيسي.</w:t>
+      </w:r>
+      <w:r>
+        <w:rPr>
+          <w:lang w:val="ar_AE" w:bidi="ar_AE"/>
+        </w:rPr>
+      </w:r>
+    </w:p>
+    <w:p>
+      <w:pPr>
+        <w:pStyle w:val="Heading3"/>
+        <w:bidi/>
+      </w:pPr>
+      <w:r>
+        <w:rPr>
+          <w:lang w:val="ar_AE" w:bidi="ar_AE"/>
+        </w:rPr>
+        <w:t>Step 6</w:t>
       </w:r>
       <w:r>
         <w:rPr>
@@ -50010,6 +51846,23 @@
         <w:rPr>
           <w:lang w:val="ar_AE" w:bidi="ar_AE"/>
         </w:rPr>
+        <w:t>Step 1</w:t>
+      </w:r>
+      <w:r>
+        <w:rPr>
+          <w:lang w:val="ar_AE" w:bidi="ar_AE"/>
+        </w:rPr>
+      </w:r>
+    </w:p>
+    <w:p>
+      <w:pPr>
+        <w:pStyle w:val="Heading3"/>
+        <w:bidi/>
+      </w:pPr>
+      <w:r>
+        <w:rPr>
+          <w:lang w:val="ar_AE" w:bidi="ar_AE"/>
+        </w:rPr>
         <w:t>الإستماع والقلب</w:t>
       </w:r>
     </w:p>
@@ -50194,6 +52047,23 @@
         <w:rPr>
           <w:lang w:val="ar_AE" w:bidi="ar_AE"/>
         </w:rPr>
+        <w:t>Step 2</w:t>
+      </w:r>
+      <w:r>
+        <w:rPr>
+          <w:lang w:val="ar_AE" w:bidi="ar_AE"/>
+        </w:rPr>
+      </w:r>
+    </w:p>
+    <w:p>
+      <w:pPr>
+        <w:pStyle w:val="Heading3"/>
+        <w:bidi/>
+      </w:pPr>
+      <w:r>
+        <w:rPr>
+          <w:lang w:val="ar_AE" w:bidi="ar_AE"/>
+        </w:rPr>
         <w:t>تجهيز المسْرح</w:t>
       </w:r>
     </w:p>
@@ -50570,6 +52440,23 @@
           <w:lang w:val="ar_AE" w:bidi="ar_AE"/>
         </w:rPr>
         <w:t>بعض نُسخ مُرْقُــــــــــــس بتنهي المقطع ده، والكتاب، بكلمة " امين،" اللي بتعني " حيكون حقاً بالطريقة دي "</w:t>
+      </w:r>
+      <w:r>
+        <w:rPr>
+          <w:lang w:val="ar_AE" w:bidi="ar_AE"/>
+        </w:rPr>
+      </w:r>
+    </w:p>
+    <w:p>
+      <w:pPr>
+        <w:pStyle w:val="Heading3"/>
+        <w:bidi/>
+      </w:pPr>
+      <w:r>
+        <w:rPr>
+          <w:lang w:val="ar_AE" w:bidi="ar_AE"/>
+        </w:rPr>
+        <w:t>Step 3</w:t>
       </w:r>
       <w:r>
         <w:rPr>
@@ -51092,6 +52979,23 @@
         <w:rPr>
           <w:lang w:val="ar_AE" w:bidi="ar_AE"/>
         </w:rPr>
+        <w:t>Step 4</w:t>
+      </w:r>
+      <w:r>
+        <w:rPr>
+          <w:lang w:val="ar_AE" w:bidi="ar_AE"/>
+        </w:rPr>
+      </w:r>
+    </w:p>
+    <w:p>
+      <w:pPr>
+        <w:pStyle w:val="Heading3"/>
+        <w:bidi/>
+      </w:pPr>
+      <w:r>
+        <w:rPr>
+          <w:lang w:val="ar_AE" w:bidi="ar_AE"/>
+        </w:rPr>
         <w:t>تجسيد النص</w:t>
       </w:r>
     </w:p>
@@ -51588,6 +53492,23 @@
         <w:rPr>
           <w:lang w:val="ar_AE" w:bidi="ar_AE"/>
         </w:rPr>
+        <w:t>Step 5</w:t>
+      </w:r>
+      <w:r>
+        <w:rPr>
+          <w:lang w:val="ar_AE" w:bidi="ar_AE"/>
+        </w:rPr>
+      </w:r>
+    </w:p>
+    <w:p>
+      <w:pPr>
+        <w:pStyle w:val="Heading3"/>
+        <w:bidi/>
+      </w:pPr>
+      <w:r>
+        <w:rPr>
+          <w:lang w:val="ar_AE" w:bidi="ar_AE"/>
+        </w:rPr>
         <w:t>ملي الفراغات</w:t>
       </w:r>
     </w:p>
@@ -52586,6 +54507,23 @@
           <w:lang w:val="ar_AE" w:bidi="ar_AE"/>
         </w:rPr>
         <w:t>، ارجع للقاموس الرئيسي.</w:t>
+      </w:r>
+      <w:r>
+        <w:rPr>
+          <w:lang w:val="ar_AE" w:bidi="ar_AE"/>
+        </w:rPr>
+      </w:r>
+    </w:p>
+    <w:p>
+      <w:pPr>
+        <w:pStyle w:val="Heading3"/>
+        <w:bidi/>
+      </w:pPr>
+      <w:r>
+        <w:rPr>
+          <w:lang w:val="ar_AE" w:bidi="ar_AE"/>
+        </w:rPr>
+        <w:t>Step 6</w:t>
       </w:r>
       <w:r>
         <w:rPr>

</xml_diff>